<commit_message>
Adding Josh's changes to the GiT Repo
</commit_message>
<xml_diff>
--- a/Documentation/DraftFinalSubmissionProject.docx
+++ b/Documentation/DraftFinalSubmissionProject.docx
@@ -10,6 +10,7 @@
           <w:docPartUnique/>
         </w:docPartObj>
       </w:sdtPr>
+      <w:sdtEndPr/>
       <w:sdtContent>
         <w:p/>
         <w:p>
@@ -177,7 +178,6 @@
                             </wps:style>
                             <wps:txbx>
                               <w:txbxContent>
-                                <w:bookmarkStart w:id="0" w:name="_GoBack"/>
                                 <w:p>
                                   <w:pPr>
                                     <w:rPr>
@@ -199,6 +199,7 @@
                                       <w:dataBinding w:prefixMappings="xmlns:ns0='http://purl.org/dc/elements/1.1/' xmlns:ns1='http://schemas.openxmlformats.org/package/2006/metadata/core-properties' " w:xpath="/ns1:coreProperties[1]/ns0:title[1]" w:storeItemID="{6C3C8BC8-F283-45AE-878A-BAB7291924A1}"/>
                                       <w:text/>
                                     </w:sdtPr>
+                                    <w:sdtEndPr/>
                                     <w:sdtContent>
                                       <w:r>
                                         <w:rPr>
@@ -226,7 +227,6 @@
                                       </w:r>
                                     </w:sdtContent>
                                   </w:sdt>
-                                  <w:bookmarkEnd w:id="0"/>
                                 </w:p>
                               </w:txbxContent>
                             </wps:txbx>
@@ -365,7 +365,6 @@
                       <v:path arrowok="t" o:connecttype="custom" o:connectlocs="0,0;0,4972126;872222,5134261;5557520,4972126;5557520,4763667;5557520,0;0,0" o:connectangles="0,0,0,0,0,0,0" textboxrect="0,0,720,700"/>
                       <v:textbox inset="1in,86.4pt,86.4pt,86.4pt">
                         <w:txbxContent>
-                          <w:bookmarkStart w:id="1" w:name="_GoBack"/>
                           <w:p>
                             <w:pPr>
                               <w:rPr>
@@ -387,6 +386,7 @@
                                 <w:dataBinding w:prefixMappings="xmlns:ns0='http://purl.org/dc/elements/1.1/' xmlns:ns1='http://schemas.openxmlformats.org/package/2006/metadata/core-properties' " w:xpath="/ns1:coreProperties[1]/ns0:title[1]" w:storeItemID="{6C3C8BC8-F283-45AE-878A-BAB7291924A1}"/>
                                 <w:text/>
                               </w:sdtPr>
+                              <w:sdtEndPr/>
                               <w:sdtContent>
                                 <w:r>
                                   <w:rPr>
@@ -414,7 +414,6 @@
                                 </w:r>
                               </w:sdtContent>
                             </w:sdt>
-                            <w:bookmarkEnd w:id="1"/>
                           </w:p>
                         </w:txbxContent>
                       </v:textbox>
@@ -508,6 +507,7 @@
                                     <w:dataBinding w:prefixMappings="xmlns:ns0='http://schemas.openxmlformats.org/officeDocument/2006/extended-properties' " w:xpath="/ns0:Properties[1]/ns0:Company[1]" w:storeItemID="{6668398D-A668-4E3E-A5EB-62B293D839F1}"/>
                                     <w:text/>
                                   </w:sdtPr>
+                                  <w:sdtEndPr/>
                                   <w:sdtContent>
                                     <w:r>
                                       <w:rPr>
@@ -551,6 +551,7 @@
                                     <w:dataBinding w:prefixMappings="xmlns:ns0='http://schemas.microsoft.com/office/2006/coverPageProps' " w:xpath="/ns0:CoverPageProperties[1]/ns0:CompanyAddress[1]" w:storeItemID="{55AF091B-3C7A-41E3-B477-F2FDAA23CFDA}"/>
                                     <w:text/>
                                   </w:sdtPr>
+                                  <w:sdtEndPr/>
                                   <w:sdtContent>
                                     <w:r>
                                       <w:rPr>
@@ -616,6 +617,7 @@
                               <w:dataBinding w:prefixMappings="xmlns:ns0='http://schemas.openxmlformats.org/officeDocument/2006/extended-properties' " w:xpath="/ns0:Properties[1]/ns0:Company[1]" w:storeItemID="{6668398D-A668-4E3E-A5EB-62B293D839F1}"/>
                               <w:text/>
                             </w:sdtPr>
+                            <w:sdtEndPr/>
                             <w:sdtContent>
                               <w:r>
                                 <w:rPr>
@@ -659,6 +661,7 @@
                               <w:dataBinding w:prefixMappings="xmlns:ns0='http://schemas.microsoft.com/office/2006/coverPageProps' " w:xpath="/ns0:CoverPageProperties[1]/ns0:CompanyAddress[1]" w:storeItemID="{55AF091B-3C7A-41E3-B477-F2FDAA23CFDA}"/>
                               <w:text/>
                             </w:sdtPr>
+                            <w:sdtEndPr/>
                             <w:sdtContent>
                               <w:r>
                                 <w:rPr>
@@ -757,6 +760,7 @@
                                   <w:dataBinding w:prefixMappings="xmlns:ns0='http://purl.org/dc/elements/1.1/' xmlns:ns1='http://schemas.openxmlformats.org/package/2006/metadata/core-properties' " w:xpath="/ns1:coreProperties[1]/ns0:subject[1]" w:storeItemID="{6C3C8BC8-F283-45AE-878A-BAB7291924A1}"/>
                                   <w:text/>
                                 </w:sdtPr>
+                                <w:sdtEndPr/>
                                 <w:sdtContent>
                                   <w:p>
                                     <w:pPr>
@@ -795,6 +799,7 @@
                                   <w:dataBinding w:prefixMappings="xmlns:ns0='http://purl.org/dc/elements/1.1/' xmlns:ns1='http://schemas.openxmlformats.org/package/2006/metadata/core-properties' " w:xpath="/ns1:coreProperties[1]/ns0:creator[1]" w:storeItemID="{6C3C8BC8-F283-45AE-878A-BAB7291924A1}"/>
                                   <w:text/>
                                 </w:sdtPr>
+                                <w:sdtEndPr/>
                                 <w:sdtContent>
                                   <w:p>
                                     <w:pPr>
@@ -858,6 +863,7 @@
                             <w:dataBinding w:prefixMappings="xmlns:ns0='http://purl.org/dc/elements/1.1/' xmlns:ns1='http://schemas.openxmlformats.org/package/2006/metadata/core-properties' " w:xpath="/ns1:coreProperties[1]/ns0:subject[1]" w:storeItemID="{6C3C8BC8-F283-45AE-878A-BAB7291924A1}"/>
                             <w:text/>
                           </w:sdtPr>
+                          <w:sdtEndPr/>
                           <w:sdtContent>
                             <w:p>
                               <w:pPr>
@@ -896,6 +902,7 @@
                             <w:dataBinding w:prefixMappings="xmlns:ns0='http://purl.org/dc/elements/1.1/' xmlns:ns1='http://schemas.openxmlformats.org/package/2006/metadata/core-properties' " w:xpath="/ns1:coreProperties[1]/ns0:creator[1]" w:storeItemID="{6C3C8BC8-F283-45AE-878A-BAB7291924A1}"/>
                             <w:text/>
                           </w:sdtPr>
+                          <w:sdtEndPr/>
                           <w:sdtContent>
                             <w:p>
                               <w:pPr>
@@ -1015,6 +1022,7 @@
                                     <w:calendar w:val="gregorian"/>
                                   </w:date>
                                 </w:sdtPr>
+                                <w:sdtEndPr/>
                                 <w:sdtContent>
                                   <w:p>
                                     <w:pPr>
@@ -1082,6 +1090,7 @@
                               <w:calendar w:val="gregorian"/>
                             </w:date>
                           </w:sdtPr>
+                          <w:sdtEndPr/>
                           <w:sdtContent>
                             <w:p>
                               <w:pPr>
@@ -1125,7 +1134,7 @@
       <w:pPr>
         <w:pStyle w:val="Heading1"/>
       </w:pPr>
-      <w:bookmarkStart w:id="2" w:name="_Toc526433426"/>
+      <w:bookmarkStart w:id="0" w:name="_Toc527030475"/>
       <w:r>
         <w:lastRenderedPageBreak/>
         <w:t xml:space="preserve">1.0 </w:t>
@@ -1133,7 +1142,7 @@
       <w:r>
         <w:t>exexutive summary</w:t>
       </w:r>
-      <w:bookmarkEnd w:id="2"/>
+      <w:bookmarkEnd w:id="0"/>
     </w:p>
     <w:p/>
     <w:p>
@@ -1560,7 +1569,7 @@
             </w:rPr>
             <w:fldChar w:fldCharType="separate"/>
           </w:r>
-          <w:hyperlink w:anchor="_Toc526433426" w:history="1">
+          <w:hyperlink w:anchor="_Toc527030475" w:history="1">
             <w:r>
               <w:rPr>
                 <w:rStyle w:val="Hyperlink"/>
@@ -1587,7 +1596,7 @@
                 <w:noProof/>
                 <w:webHidden/>
               </w:rPr>
-              <w:instrText xml:space="preserve"> PAGEREF _Toc526433426 \h </w:instrText>
+              <w:instrText xml:space="preserve"> PAGEREF _Toc527030475 \h </w:instrText>
             </w:r>
             <w:r>
               <w:rPr>
@@ -1630,7 +1639,7 @@
               <w:lang w:val="en-US"/>
             </w:rPr>
           </w:pPr>
-          <w:hyperlink w:anchor="_Toc526433427" w:history="1">
+          <w:hyperlink w:anchor="_Toc527030476" w:history="1">
             <w:r>
               <w:rPr>
                 <w:rStyle w:val="Hyperlink"/>
@@ -1657,7 +1666,7 @@
                 <w:noProof/>
                 <w:webHidden/>
               </w:rPr>
-              <w:instrText xml:space="preserve"> PAGEREF _Toc526433427 \h </w:instrText>
+              <w:instrText xml:space="preserve"> PAGEREF _Toc527030476 \h </w:instrText>
             </w:r>
             <w:r>
               <w:rPr>
@@ -1700,7 +1709,7 @@
               <w:lang w:val="en-US"/>
             </w:rPr>
           </w:pPr>
-          <w:hyperlink w:anchor="_Toc526433428" w:history="1">
+          <w:hyperlink w:anchor="_Toc527030477" w:history="1">
             <w:r>
               <w:rPr>
                 <w:rStyle w:val="Hyperlink"/>
@@ -1727,7 +1736,7 @@
                 <w:noProof/>
                 <w:webHidden/>
               </w:rPr>
-              <w:instrText xml:space="preserve"> PAGEREF _Toc526433428 \h </w:instrText>
+              <w:instrText xml:space="preserve"> PAGEREF _Toc527030477 \h </w:instrText>
             </w:r>
             <w:r>
               <w:rPr>
@@ -1770,7 +1779,7 @@
               <w:lang w:val="en-US"/>
             </w:rPr>
           </w:pPr>
-          <w:hyperlink w:anchor="_Toc526433429" w:history="1">
+          <w:hyperlink w:anchor="_Toc527030478" w:history="1">
             <w:r>
               <w:rPr>
                 <w:rStyle w:val="Hyperlink"/>
@@ -1797,7 +1806,7 @@
                 <w:noProof/>
                 <w:webHidden/>
               </w:rPr>
-              <w:instrText xml:space="preserve"> PAGEREF _Toc526433429 \h </w:instrText>
+              <w:instrText xml:space="preserve"> PAGEREF _Toc527030478 \h </w:instrText>
             </w:r>
             <w:r>
               <w:rPr>
@@ -1840,7 +1849,7 @@
               <w:lang w:val="en-US"/>
             </w:rPr>
           </w:pPr>
-          <w:hyperlink w:anchor="_Toc526433430" w:history="1">
+          <w:hyperlink w:anchor="_Toc527030479" w:history="1">
             <w:r>
               <w:rPr>
                 <w:rStyle w:val="Hyperlink"/>
@@ -1867,7 +1876,7 @@
                 <w:noProof/>
                 <w:webHidden/>
               </w:rPr>
-              <w:instrText xml:space="preserve"> PAGEREF _Toc526433430 \h </w:instrText>
+              <w:instrText xml:space="preserve"> PAGEREF _Toc527030479 \h </w:instrText>
             </w:r>
             <w:r>
               <w:rPr>
@@ -1910,7 +1919,7 @@
               <w:lang w:val="en-US"/>
             </w:rPr>
           </w:pPr>
-          <w:hyperlink w:anchor="_Toc526433431" w:history="1">
+          <w:hyperlink w:anchor="_Toc527030480" w:history="1">
             <w:r>
               <w:rPr>
                 <w:rStyle w:val="Hyperlink"/>
@@ -1937,7 +1946,7 @@
                 <w:noProof/>
                 <w:webHidden/>
               </w:rPr>
-              <w:instrText xml:space="preserve"> PAGEREF _Toc526433431 \h </w:instrText>
+              <w:instrText xml:space="preserve"> PAGEREF _Toc527030480 \h </w:instrText>
             </w:r>
             <w:r>
               <w:rPr>
@@ -1980,7 +1989,7 @@
               <w:lang w:val="en-US"/>
             </w:rPr>
           </w:pPr>
-          <w:hyperlink w:anchor="_Toc526433432" w:history="1">
+          <w:hyperlink w:anchor="_Toc527030481" w:history="1">
             <w:r>
               <w:rPr>
                 <w:rStyle w:val="Hyperlink"/>
@@ -2007,7 +2016,7 @@
                 <w:noProof/>
                 <w:webHidden/>
               </w:rPr>
-              <w:instrText xml:space="preserve"> PAGEREF _Toc526433432 \h </w:instrText>
+              <w:instrText xml:space="preserve"> PAGEREF _Toc527030481 \h </w:instrText>
             </w:r>
             <w:r>
               <w:rPr>
@@ -2050,7 +2059,7 @@
               <w:lang w:val="en-US"/>
             </w:rPr>
           </w:pPr>
-          <w:hyperlink w:anchor="_Toc526433433" w:history="1">
+          <w:hyperlink w:anchor="_Toc527030482" w:history="1">
             <w:r>
               <w:rPr>
                 <w:rStyle w:val="Hyperlink"/>
@@ -2077,7 +2086,7 @@
                 <w:noProof/>
                 <w:webHidden/>
               </w:rPr>
-              <w:instrText xml:space="preserve"> PAGEREF _Toc526433433 \h </w:instrText>
+              <w:instrText xml:space="preserve"> PAGEREF _Toc527030482 \h </w:instrText>
             </w:r>
             <w:r>
               <w:rPr>
@@ -2120,7 +2129,7 @@
               <w:lang w:val="en-US"/>
             </w:rPr>
           </w:pPr>
-          <w:hyperlink w:anchor="_Toc526433434" w:history="1">
+          <w:hyperlink w:anchor="_Toc527030483" w:history="1">
             <w:r>
               <w:rPr>
                 <w:rStyle w:val="Hyperlink"/>
@@ -2147,7 +2156,7 @@
                 <w:noProof/>
                 <w:webHidden/>
               </w:rPr>
-              <w:instrText xml:space="preserve"> PAGEREF _Toc526433434 \h </w:instrText>
+              <w:instrText xml:space="preserve"> PAGEREF _Toc527030483 \h </w:instrText>
             </w:r>
             <w:r>
               <w:rPr>
@@ -2190,7 +2199,7 @@
               <w:lang w:val="en-US"/>
             </w:rPr>
           </w:pPr>
-          <w:hyperlink w:anchor="_Toc526433435" w:history="1">
+          <w:hyperlink w:anchor="_Toc527030484" w:history="1">
             <w:r>
               <w:rPr>
                 <w:rStyle w:val="Hyperlink"/>
@@ -2217,7 +2226,7 @@
                 <w:noProof/>
                 <w:webHidden/>
               </w:rPr>
-              <w:instrText xml:space="preserve"> PAGEREF _Toc526433435 \h </w:instrText>
+              <w:instrText xml:space="preserve"> PAGEREF _Toc527030484 \h </w:instrText>
             </w:r>
             <w:r>
               <w:rPr>
@@ -2260,7 +2269,7 @@
               <w:lang w:val="en-US"/>
             </w:rPr>
           </w:pPr>
-          <w:hyperlink w:anchor="_Toc526433436" w:history="1">
+          <w:hyperlink w:anchor="_Toc527030485" w:history="1">
             <w:r>
               <w:rPr>
                 <w:rStyle w:val="Hyperlink"/>
@@ -2287,7 +2296,7 @@
                 <w:noProof/>
                 <w:webHidden/>
               </w:rPr>
-              <w:instrText xml:space="preserve"> PAGEREF _Toc526433436 \h </w:instrText>
+              <w:instrText xml:space="preserve"> PAGEREF _Toc527030485 \h </w:instrText>
             </w:r>
             <w:r>
               <w:rPr>
@@ -2330,7 +2339,7 @@
               <w:lang w:val="en-US"/>
             </w:rPr>
           </w:pPr>
-          <w:hyperlink w:anchor="_Toc526433437" w:history="1">
+          <w:hyperlink w:anchor="_Toc527030486" w:history="1">
             <w:r>
               <w:rPr>
                 <w:rStyle w:val="Hyperlink"/>
@@ -2357,7 +2366,7 @@
                 <w:noProof/>
                 <w:webHidden/>
               </w:rPr>
-              <w:instrText xml:space="preserve"> PAGEREF _Toc526433437 \h </w:instrText>
+              <w:instrText xml:space="preserve"> PAGEREF _Toc527030486 \h </w:instrText>
             </w:r>
             <w:r>
               <w:rPr>
@@ -2400,7 +2409,7 @@
               <w:lang w:val="en-US"/>
             </w:rPr>
           </w:pPr>
-          <w:hyperlink w:anchor="_Toc526433438" w:history="1">
+          <w:hyperlink w:anchor="_Toc527030487" w:history="1">
             <w:r>
               <w:rPr>
                 <w:rStyle w:val="Hyperlink"/>
@@ -2427,7 +2436,7 @@
                 <w:noProof/>
                 <w:webHidden/>
               </w:rPr>
-              <w:instrText xml:space="preserve"> PAGEREF _Toc526433438 \h </w:instrText>
+              <w:instrText xml:space="preserve"> PAGEREF _Toc527030487 \h </w:instrText>
             </w:r>
             <w:r>
               <w:rPr>
@@ -2470,7 +2479,7 @@
               <w:lang w:val="en-US"/>
             </w:rPr>
           </w:pPr>
-          <w:hyperlink w:anchor="_Toc526433439" w:history="1">
+          <w:hyperlink w:anchor="_Toc527030488" w:history="1">
             <w:r>
               <w:rPr>
                 <w:rStyle w:val="Hyperlink"/>
@@ -2497,7 +2506,7 @@
                 <w:noProof/>
                 <w:webHidden/>
               </w:rPr>
-              <w:instrText xml:space="preserve"> PAGEREF _Toc526433439 \h </w:instrText>
+              <w:instrText xml:space="preserve"> PAGEREF _Toc527030488 \h </w:instrText>
             </w:r>
             <w:r>
               <w:rPr>
@@ -2540,7 +2549,7 @@
               <w:lang w:val="en-US"/>
             </w:rPr>
           </w:pPr>
-          <w:hyperlink w:anchor="_Toc526433440" w:history="1">
+          <w:hyperlink w:anchor="_Toc527030489" w:history="1">
             <w:r>
               <w:rPr>
                 <w:rStyle w:val="Hyperlink"/>
@@ -2567,7 +2576,7 @@
                 <w:noProof/>
                 <w:webHidden/>
               </w:rPr>
-              <w:instrText xml:space="preserve"> PAGEREF _Toc526433440 \h </w:instrText>
+              <w:instrText xml:space="preserve"> PAGEREF _Toc527030489 \h </w:instrText>
             </w:r>
             <w:r>
               <w:rPr>
@@ -2610,13 +2619,13 @@
               <w:lang w:val="en-US"/>
             </w:rPr>
           </w:pPr>
-          <w:hyperlink w:anchor="_Toc526433441" w:history="1">
+          <w:hyperlink w:anchor="_Toc527030490" w:history="1">
             <w:r>
               <w:rPr>
                 <w:rStyle w:val="Hyperlink"/>
                 <w:noProof/>
               </w:rPr>
-              <w:t>7.0 outputs</w:t>
+              <w:t>8.0 - Stakeholders Analysis</w:t>
             </w:r>
             <w:r>
               <w:rPr>
@@ -2637,7 +2646,7 @@
                 <w:noProof/>
                 <w:webHidden/>
               </w:rPr>
-              <w:instrText xml:space="preserve"> PAGEREF _Toc526433441 \h </w:instrText>
+              <w:instrText xml:space="preserve"> PAGEREF _Toc527030490 \h </w:instrText>
             </w:r>
             <w:r>
               <w:rPr>
@@ -2658,6 +2667,356 @@
                 <w:webHidden/>
               </w:rPr>
               <w:t>7</w:t>
+            </w:r>
+            <w:r>
+              <w:rPr>
+                <w:noProof/>
+                <w:webHidden/>
+              </w:rPr>
+              <w:fldChar w:fldCharType="end"/>
+            </w:r>
+          </w:hyperlink>
+        </w:p>
+        <w:p>
+          <w:pPr>
+            <w:pStyle w:val="TOC2"/>
+            <w:tabs>
+              <w:tab w:val="right" w:leader="dot" w:pos="9016"/>
+            </w:tabs>
+            <w:rPr>
+              <w:rFonts w:eastAsiaTheme="minorEastAsia"/>
+              <w:noProof/>
+              <w:lang w:val="en-US"/>
+            </w:rPr>
+          </w:pPr>
+          <w:hyperlink w:anchor="_Toc527030491" w:history="1">
+            <w:r>
+              <w:rPr>
+                <w:rStyle w:val="Hyperlink"/>
+                <w:noProof/>
+              </w:rPr>
+              <w:t>8.1 – Internal Stakeholders</w:t>
+            </w:r>
+            <w:r>
+              <w:rPr>
+                <w:noProof/>
+                <w:webHidden/>
+              </w:rPr>
+              <w:tab/>
+            </w:r>
+            <w:r>
+              <w:rPr>
+                <w:noProof/>
+                <w:webHidden/>
+              </w:rPr>
+              <w:fldChar w:fldCharType="begin"/>
+            </w:r>
+            <w:r>
+              <w:rPr>
+                <w:noProof/>
+                <w:webHidden/>
+              </w:rPr>
+              <w:instrText xml:space="preserve"> PAGEREF _Toc527030491 \h </w:instrText>
+            </w:r>
+            <w:r>
+              <w:rPr>
+                <w:noProof/>
+                <w:webHidden/>
+              </w:rPr>
+            </w:r>
+            <w:r>
+              <w:rPr>
+                <w:noProof/>
+                <w:webHidden/>
+              </w:rPr>
+              <w:fldChar w:fldCharType="separate"/>
+            </w:r>
+            <w:r>
+              <w:rPr>
+                <w:noProof/>
+                <w:webHidden/>
+              </w:rPr>
+              <w:t>7</w:t>
+            </w:r>
+            <w:r>
+              <w:rPr>
+                <w:noProof/>
+                <w:webHidden/>
+              </w:rPr>
+              <w:fldChar w:fldCharType="end"/>
+            </w:r>
+          </w:hyperlink>
+        </w:p>
+        <w:p>
+          <w:pPr>
+            <w:pStyle w:val="TOC2"/>
+            <w:tabs>
+              <w:tab w:val="right" w:leader="dot" w:pos="9016"/>
+            </w:tabs>
+            <w:rPr>
+              <w:rFonts w:eastAsiaTheme="minorEastAsia"/>
+              <w:noProof/>
+              <w:lang w:val="en-US"/>
+            </w:rPr>
+          </w:pPr>
+          <w:hyperlink w:anchor="_Toc527030492" w:history="1">
+            <w:r>
+              <w:rPr>
+                <w:rStyle w:val="Hyperlink"/>
+                <w:noProof/>
+              </w:rPr>
+              <w:t>8.2 – External Stakeholders</w:t>
+            </w:r>
+            <w:r>
+              <w:rPr>
+                <w:noProof/>
+                <w:webHidden/>
+              </w:rPr>
+              <w:tab/>
+            </w:r>
+            <w:r>
+              <w:rPr>
+                <w:noProof/>
+                <w:webHidden/>
+              </w:rPr>
+              <w:fldChar w:fldCharType="begin"/>
+            </w:r>
+            <w:r>
+              <w:rPr>
+                <w:noProof/>
+                <w:webHidden/>
+              </w:rPr>
+              <w:instrText xml:space="preserve"> PAGEREF _Toc527030492 \h </w:instrText>
+            </w:r>
+            <w:r>
+              <w:rPr>
+                <w:noProof/>
+                <w:webHidden/>
+              </w:rPr>
+            </w:r>
+            <w:r>
+              <w:rPr>
+                <w:noProof/>
+                <w:webHidden/>
+              </w:rPr>
+              <w:fldChar w:fldCharType="separate"/>
+            </w:r>
+            <w:r>
+              <w:rPr>
+                <w:noProof/>
+                <w:webHidden/>
+              </w:rPr>
+              <w:t>7</w:t>
+            </w:r>
+            <w:r>
+              <w:rPr>
+                <w:noProof/>
+                <w:webHidden/>
+              </w:rPr>
+              <w:fldChar w:fldCharType="end"/>
+            </w:r>
+          </w:hyperlink>
+        </w:p>
+        <w:p>
+          <w:pPr>
+            <w:pStyle w:val="TOC2"/>
+            <w:tabs>
+              <w:tab w:val="right" w:leader="dot" w:pos="9016"/>
+            </w:tabs>
+            <w:rPr>
+              <w:rFonts w:eastAsiaTheme="minorEastAsia"/>
+              <w:noProof/>
+              <w:lang w:val="en-US"/>
+            </w:rPr>
+          </w:pPr>
+          <w:hyperlink w:anchor="_Toc527030493" w:history="1">
+            <w:r>
+              <w:rPr>
+                <w:rStyle w:val="Hyperlink"/>
+                <w:noProof/>
+              </w:rPr>
+              <w:t>8.3 Communication Management plan</w:t>
+            </w:r>
+            <w:r>
+              <w:rPr>
+                <w:noProof/>
+                <w:webHidden/>
+              </w:rPr>
+              <w:tab/>
+            </w:r>
+            <w:r>
+              <w:rPr>
+                <w:noProof/>
+                <w:webHidden/>
+              </w:rPr>
+              <w:fldChar w:fldCharType="begin"/>
+            </w:r>
+            <w:r>
+              <w:rPr>
+                <w:noProof/>
+                <w:webHidden/>
+              </w:rPr>
+              <w:instrText xml:space="preserve"> PAGEREF _Toc527030493 \h </w:instrText>
+            </w:r>
+            <w:r>
+              <w:rPr>
+                <w:noProof/>
+                <w:webHidden/>
+              </w:rPr>
+            </w:r>
+            <w:r>
+              <w:rPr>
+                <w:noProof/>
+                <w:webHidden/>
+              </w:rPr>
+              <w:fldChar w:fldCharType="separate"/>
+            </w:r>
+            <w:r>
+              <w:rPr>
+                <w:noProof/>
+                <w:webHidden/>
+              </w:rPr>
+              <w:t>7</w:t>
+            </w:r>
+            <w:r>
+              <w:rPr>
+                <w:noProof/>
+                <w:webHidden/>
+              </w:rPr>
+              <w:fldChar w:fldCharType="end"/>
+            </w:r>
+          </w:hyperlink>
+        </w:p>
+        <w:p>
+          <w:pPr>
+            <w:pStyle w:val="TOC3"/>
+            <w:tabs>
+              <w:tab w:val="right" w:leader="dot" w:pos="9016"/>
+            </w:tabs>
+            <w:rPr>
+              <w:rFonts w:eastAsiaTheme="minorEastAsia"/>
+              <w:noProof/>
+              <w:lang w:val="en-US"/>
+            </w:rPr>
+          </w:pPr>
+          <w:hyperlink w:anchor="_Toc527030494" w:history="1">
+            <w:r>
+              <w:rPr>
+                <w:rStyle w:val="Hyperlink"/>
+                <w:noProof/>
+              </w:rPr>
+              <w:t>8.3.1 Communication Summary</w:t>
+            </w:r>
+            <w:r>
+              <w:rPr>
+                <w:noProof/>
+                <w:webHidden/>
+              </w:rPr>
+              <w:tab/>
+            </w:r>
+            <w:r>
+              <w:rPr>
+                <w:noProof/>
+                <w:webHidden/>
+              </w:rPr>
+              <w:fldChar w:fldCharType="begin"/>
+            </w:r>
+            <w:r>
+              <w:rPr>
+                <w:noProof/>
+                <w:webHidden/>
+              </w:rPr>
+              <w:instrText xml:space="preserve"> PAGEREF _Toc527030494 \h </w:instrText>
+            </w:r>
+            <w:r>
+              <w:rPr>
+                <w:noProof/>
+                <w:webHidden/>
+              </w:rPr>
+            </w:r>
+            <w:r>
+              <w:rPr>
+                <w:noProof/>
+                <w:webHidden/>
+              </w:rPr>
+              <w:fldChar w:fldCharType="separate"/>
+            </w:r>
+            <w:r>
+              <w:rPr>
+                <w:noProof/>
+                <w:webHidden/>
+              </w:rPr>
+              <w:t>8</w:t>
+            </w:r>
+            <w:r>
+              <w:rPr>
+                <w:noProof/>
+                <w:webHidden/>
+              </w:rPr>
+              <w:fldChar w:fldCharType="end"/>
+            </w:r>
+          </w:hyperlink>
+        </w:p>
+        <w:p>
+          <w:pPr>
+            <w:pStyle w:val="TOC3"/>
+            <w:tabs>
+              <w:tab w:val="right" w:leader="dot" w:pos="9016"/>
+            </w:tabs>
+            <w:rPr>
+              <w:rFonts w:eastAsiaTheme="minorEastAsia"/>
+              <w:noProof/>
+              <w:lang w:val="en-US"/>
+            </w:rPr>
+          </w:pPr>
+          <w:hyperlink w:anchor="_Toc527030495" w:history="1">
+            <w:r>
+              <w:rPr>
+                <w:rStyle w:val="Hyperlink"/>
+                <w:noProof/>
+              </w:rPr>
+              <w:t>8.3.2 Communications Responsibilities</w:t>
+            </w:r>
+            <w:r>
+              <w:rPr>
+                <w:noProof/>
+                <w:webHidden/>
+              </w:rPr>
+              <w:tab/>
+            </w:r>
+            <w:r>
+              <w:rPr>
+                <w:noProof/>
+                <w:webHidden/>
+              </w:rPr>
+              <w:fldChar w:fldCharType="begin"/>
+            </w:r>
+            <w:r>
+              <w:rPr>
+                <w:noProof/>
+                <w:webHidden/>
+              </w:rPr>
+              <w:instrText xml:space="preserve"> PAGEREF _Toc527030495 \h </w:instrText>
+            </w:r>
+            <w:r>
+              <w:rPr>
+                <w:noProof/>
+                <w:webHidden/>
+              </w:rPr>
+            </w:r>
+            <w:r>
+              <w:rPr>
+                <w:noProof/>
+                <w:webHidden/>
+              </w:rPr>
+              <w:fldChar w:fldCharType="separate"/>
+            </w:r>
+            <w:r>
+              <w:rPr>
+                <w:noProof/>
+                <w:webHidden/>
+              </w:rPr>
+              <w:t>8</w:t>
             </w:r>
             <w:r>
               <w:rPr>
@@ -2680,13 +3039,13 @@
               <w:lang w:val="en-US"/>
             </w:rPr>
           </w:pPr>
-          <w:hyperlink w:anchor="_Toc526433442" w:history="1">
+          <w:hyperlink w:anchor="_Toc527030496" w:history="1">
             <w:r>
               <w:rPr>
                 <w:rStyle w:val="Hyperlink"/>
                 <w:noProof/>
               </w:rPr>
-              <w:t>8.0 - Stakeholders Analysis</w:t>
+              <w:t>9.0 Change requests</w:t>
             </w:r>
             <w:r>
               <w:rPr>
@@ -2707,7 +3066,7 @@
                 <w:noProof/>
                 <w:webHidden/>
               </w:rPr>
-              <w:instrText xml:space="preserve"> PAGEREF _Toc526433442 \h </w:instrText>
+              <w:instrText xml:space="preserve"> PAGEREF _Toc527030496 \h </w:instrText>
             </w:r>
             <w:r>
               <w:rPr>
@@ -2728,356 +3087,6 @@
                 <w:webHidden/>
               </w:rPr>
               <w:t>8</w:t>
-            </w:r>
-            <w:r>
-              <w:rPr>
-                <w:noProof/>
-                <w:webHidden/>
-              </w:rPr>
-              <w:fldChar w:fldCharType="end"/>
-            </w:r>
-          </w:hyperlink>
-        </w:p>
-        <w:p>
-          <w:pPr>
-            <w:pStyle w:val="TOC2"/>
-            <w:tabs>
-              <w:tab w:val="right" w:leader="dot" w:pos="9016"/>
-            </w:tabs>
-            <w:rPr>
-              <w:rFonts w:eastAsiaTheme="minorEastAsia"/>
-              <w:noProof/>
-              <w:lang w:val="en-US"/>
-            </w:rPr>
-          </w:pPr>
-          <w:hyperlink w:anchor="_Toc526433443" w:history="1">
-            <w:r>
-              <w:rPr>
-                <w:rStyle w:val="Hyperlink"/>
-                <w:noProof/>
-              </w:rPr>
-              <w:t>8.1 – Internal Stakeholders</w:t>
-            </w:r>
-            <w:r>
-              <w:rPr>
-                <w:noProof/>
-                <w:webHidden/>
-              </w:rPr>
-              <w:tab/>
-            </w:r>
-            <w:r>
-              <w:rPr>
-                <w:noProof/>
-                <w:webHidden/>
-              </w:rPr>
-              <w:fldChar w:fldCharType="begin"/>
-            </w:r>
-            <w:r>
-              <w:rPr>
-                <w:noProof/>
-                <w:webHidden/>
-              </w:rPr>
-              <w:instrText xml:space="preserve"> PAGEREF _Toc526433443 \h </w:instrText>
-            </w:r>
-            <w:r>
-              <w:rPr>
-                <w:noProof/>
-                <w:webHidden/>
-              </w:rPr>
-            </w:r>
-            <w:r>
-              <w:rPr>
-                <w:noProof/>
-                <w:webHidden/>
-              </w:rPr>
-              <w:fldChar w:fldCharType="separate"/>
-            </w:r>
-            <w:r>
-              <w:rPr>
-                <w:noProof/>
-                <w:webHidden/>
-              </w:rPr>
-              <w:t>8</w:t>
-            </w:r>
-            <w:r>
-              <w:rPr>
-                <w:noProof/>
-                <w:webHidden/>
-              </w:rPr>
-              <w:fldChar w:fldCharType="end"/>
-            </w:r>
-          </w:hyperlink>
-        </w:p>
-        <w:p>
-          <w:pPr>
-            <w:pStyle w:val="TOC2"/>
-            <w:tabs>
-              <w:tab w:val="right" w:leader="dot" w:pos="9016"/>
-            </w:tabs>
-            <w:rPr>
-              <w:rFonts w:eastAsiaTheme="minorEastAsia"/>
-              <w:noProof/>
-              <w:lang w:val="en-US"/>
-            </w:rPr>
-          </w:pPr>
-          <w:hyperlink w:anchor="_Toc526433444" w:history="1">
-            <w:r>
-              <w:rPr>
-                <w:rStyle w:val="Hyperlink"/>
-                <w:noProof/>
-              </w:rPr>
-              <w:t>8.2 – External Stakeholders</w:t>
-            </w:r>
-            <w:r>
-              <w:rPr>
-                <w:noProof/>
-                <w:webHidden/>
-              </w:rPr>
-              <w:tab/>
-            </w:r>
-            <w:r>
-              <w:rPr>
-                <w:noProof/>
-                <w:webHidden/>
-              </w:rPr>
-              <w:fldChar w:fldCharType="begin"/>
-            </w:r>
-            <w:r>
-              <w:rPr>
-                <w:noProof/>
-                <w:webHidden/>
-              </w:rPr>
-              <w:instrText xml:space="preserve"> PAGEREF _Toc526433444 \h </w:instrText>
-            </w:r>
-            <w:r>
-              <w:rPr>
-                <w:noProof/>
-                <w:webHidden/>
-              </w:rPr>
-            </w:r>
-            <w:r>
-              <w:rPr>
-                <w:noProof/>
-                <w:webHidden/>
-              </w:rPr>
-              <w:fldChar w:fldCharType="separate"/>
-            </w:r>
-            <w:r>
-              <w:rPr>
-                <w:noProof/>
-                <w:webHidden/>
-              </w:rPr>
-              <w:t>8</w:t>
-            </w:r>
-            <w:r>
-              <w:rPr>
-                <w:noProof/>
-                <w:webHidden/>
-              </w:rPr>
-              <w:fldChar w:fldCharType="end"/>
-            </w:r>
-          </w:hyperlink>
-        </w:p>
-        <w:p>
-          <w:pPr>
-            <w:pStyle w:val="TOC2"/>
-            <w:tabs>
-              <w:tab w:val="right" w:leader="dot" w:pos="9016"/>
-            </w:tabs>
-            <w:rPr>
-              <w:rFonts w:eastAsiaTheme="minorEastAsia"/>
-              <w:noProof/>
-              <w:lang w:val="en-US"/>
-            </w:rPr>
-          </w:pPr>
-          <w:hyperlink w:anchor="_Toc526433445" w:history="1">
-            <w:r>
-              <w:rPr>
-                <w:rStyle w:val="Hyperlink"/>
-                <w:noProof/>
-              </w:rPr>
-              <w:t>8.3 Communication Management plan</w:t>
-            </w:r>
-            <w:r>
-              <w:rPr>
-                <w:noProof/>
-                <w:webHidden/>
-              </w:rPr>
-              <w:tab/>
-            </w:r>
-            <w:r>
-              <w:rPr>
-                <w:noProof/>
-                <w:webHidden/>
-              </w:rPr>
-              <w:fldChar w:fldCharType="begin"/>
-            </w:r>
-            <w:r>
-              <w:rPr>
-                <w:noProof/>
-                <w:webHidden/>
-              </w:rPr>
-              <w:instrText xml:space="preserve"> PAGEREF _Toc526433445 \h </w:instrText>
-            </w:r>
-            <w:r>
-              <w:rPr>
-                <w:noProof/>
-                <w:webHidden/>
-              </w:rPr>
-            </w:r>
-            <w:r>
-              <w:rPr>
-                <w:noProof/>
-                <w:webHidden/>
-              </w:rPr>
-              <w:fldChar w:fldCharType="separate"/>
-            </w:r>
-            <w:r>
-              <w:rPr>
-                <w:noProof/>
-                <w:webHidden/>
-              </w:rPr>
-              <w:t>9</w:t>
-            </w:r>
-            <w:r>
-              <w:rPr>
-                <w:noProof/>
-                <w:webHidden/>
-              </w:rPr>
-              <w:fldChar w:fldCharType="end"/>
-            </w:r>
-          </w:hyperlink>
-        </w:p>
-        <w:p>
-          <w:pPr>
-            <w:pStyle w:val="TOC3"/>
-            <w:tabs>
-              <w:tab w:val="right" w:leader="dot" w:pos="9016"/>
-            </w:tabs>
-            <w:rPr>
-              <w:rFonts w:eastAsiaTheme="minorEastAsia"/>
-              <w:noProof/>
-              <w:lang w:val="en-US"/>
-            </w:rPr>
-          </w:pPr>
-          <w:hyperlink w:anchor="_Toc526433446" w:history="1">
-            <w:r>
-              <w:rPr>
-                <w:rStyle w:val="Hyperlink"/>
-                <w:noProof/>
-              </w:rPr>
-              <w:t>8.3.1 Communication Summary</w:t>
-            </w:r>
-            <w:r>
-              <w:rPr>
-                <w:noProof/>
-                <w:webHidden/>
-              </w:rPr>
-              <w:tab/>
-            </w:r>
-            <w:r>
-              <w:rPr>
-                <w:noProof/>
-                <w:webHidden/>
-              </w:rPr>
-              <w:fldChar w:fldCharType="begin"/>
-            </w:r>
-            <w:r>
-              <w:rPr>
-                <w:noProof/>
-                <w:webHidden/>
-              </w:rPr>
-              <w:instrText xml:space="preserve"> PAGEREF _Toc526433446 \h </w:instrText>
-            </w:r>
-            <w:r>
-              <w:rPr>
-                <w:noProof/>
-                <w:webHidden/>
-              </w:rPr>
-            </w:r>
-            <w:r>
-              <w:rPr>
-                <w:noProof/>
-                <w:webHidden/>
-              </w:rPr>
-              <w:fldChar w:fldCharType="separate"/>
-            </w:r>
-            <w:r>
-              <w:rPr>
-                <w:noProof/>
-                <w:webHidden/>
-              </w:rPr>
-              <w:t>9</w:t>
-            </w:r>
-            <w:r>
-              <w:rPr>
-                <w:noProof/>
-                <w:webHidden/>
-              </w:rPr>
-              <w:fldChar w:fldCharType="end"/>
-            </w:r>
-          </w:hyperlink>
-        </w:p>
-        <w:p>
-          <w:pPr>
-            <w:pStyle w:val="TOC3"/>
-            <w:tabs>
-              <w:tab w:val="right" w:leader="dot" w:pos="9016"/>
-            </w:tabs>
-            <w:rPr>
-              <w:rFonts w:eastAsiaTheme="minorEastAsia"/>
-              <w:noProof/>
-              <w:lang w:val="en-US"/>
-            </w:rPr>
-          </w:pPr>
-          <w:hyperlink w:anchor="_Toc526433447" w:history="1">
-            <w:r>
-              <w:rPr>
-                <w:rStyle w:val="Hyperlink"/>
-                <w:noProof/>
-              </w:rPr>
-              <w:t>8.3.2 Communications Responsibilities</w:t>
-            </w:r>
-            <w:r>
-              <w:rPr>
-                <w:noProof/>
-                <w:webHidden/>
-              </w:rPr>
-              <w:tab/>
-            </w:r>
-            <w:r>
-              <w:rPr>
-                <w:noProof/>
-                <w:webHidden/>
-              </w:rPr>
-              <w:fldChar w:fldCharType="begin"/>
-            </w:r>
-            <w:r>
-              <w:rPr>
-                <w:noProof/>
-                <w:webHidden/>
-              </w:rPr>
-              <w:instrText xml:space="preserve"> PAGEREF _Toc526433447 \h </w:instrText>
-            </w:r>
-            <w:r>
-              <w:rPr>
-                <w:noProof/>
-                <w:webHidden/>
-              </w:rPr>
-            </w:r>
-            <w:r>
-              <w:rPr>
-                <w:noProof/>
-                <w:webHidden/>
-              </w:rPr>
-              <w:fldChar w:fldCharType="separate"/>
-            </w:r>
-            <w:r>
-              <w:rPr>
-                <w:noProof/>
-                <w:webHidden/>
-              </w:rPr>
-              <w:t>9</w:t>
             </w:r>
             <w:r>
               <w:rPr>
@@ -3100,13 +3109,13 @@
               <w:lang w:val="en-US"/>
             </w:rPr>
           </w:pPr>
-          <w:hyperlink w:anchor="_Toc526433448" w:history="1">
+          <w:hyperlink w:anchor="_Toc527030497" w:history="1">
             <w:r>
               <w:rPr>
                 <w:rStyle w:val="Hyperlink"/>
                 <w:noProof/>
               </w:rPr>
-              <w:t>9.0 Change requests</w:t>
+              <w:t>10.0 issues list</w:t>
             </w:r>
             <w:r>
               <w:rPr>
@@ -3127,7 +3136,7 @@
                 <w:noProof/>
                 <w:webHidden/>
               </w:rPr>
-              <w:instrText xml:space="preserve"> PAGEREF _Toc526433448 \h </w:instrText>
+              <w:instrText xml:space="preserve"> PAGEREF _Toc527030497 \h </w:instrText>
             </w:r>
             <w:r>
               <w:rPr>
@@ -3147,7 +3156,7 @@
                 <w:noProof/>
                 <w:webHidden/>
               </w:rPr>
-              <w:t>10</w:t>
+              <w:t>11</w:t>
             </w:r>
             <w:r>
               <w:rPr>
@@ -3170,13 +3179,13 @@
               <w:lang w:val="en-US"/>
             </w:rPr>
           </w:pPr>
-          <w:hyperlink w:anchor="_Toc526433449" w:history="1">
+          <w:hyperlink w:anchor="_Toc527030498" w:history="1">
             <w:r>
               <w:rPr>
                 <w:rStyle w:val="Hyperlink"/>
                 <w:noProof/>
               </w:rPr>
-              <w:t>10.0 issues list</w:t>
+              <w:t>8.0 outputs</w:t>
             </w:r>
             <w:r>
               <w:rPr>
@@ -3197,7 +3206,7 @@
                 <w:noProof/>
                 <w:webHidden/>
               </w:rPr>
-              <w:instrText xml:space="preserve"> PAGEREF _Toc526433449 \h </w:instrText>
+              <w:instrText xml:space="preserve"> PAGEREF _Toc527030498 \h </w:instrText>
             </w:r>
             <w:r>
               <w:rPr>
@@ -3217,7 +3226,7 @@
                 <w:noProof/>
                 <w:webHidden/>
               </w:rPr>
-              <w:t>12</w:t>
+              <w:t>13</w:t>
             </w:r>
             <w:r>
               <w:rPr>
@@ -3269,128 +3278,118 @@
       <w:pPr>
         <w:pStyle w:val="Heading1"/>
       </w:pPr>
-      <w:bookmarkStart w:id="3" w:name="_Toc526433427"/>
+      <w:bookmarkStart w:id="1" w:name="_Toc527030476"/>
       <w:r>
         <w:t xml:space="preserve">2.0 </w:t>
       </w:r>
       <w:r>
         <w:t>introduction</w:t>
       </w:r>
+      <w:bookmarkEnd w:id="1"/>
+    </w:p>
+    <w:p/>
+    <w:p>
+      <w:r>
+        <w:t>This report is the final report for the team working on the Brain computer interface project in COMP3782. This project’s main stakeholder is Trent Lewis, Trent wishes to have a solution that allows him to simulate brain signals using a RGB LED strip. This is to allow a way for Trent to offer a visual demonstration to children with the purpose of creating a fun and engaging demonstration.</w:t>
+      </w:r>
+    </w:p>
+    <w:p>
+      <w:r>
+        <w:t xml:space="preserve">This document will go into specifics on how the project went throughout the phases of development and how the project team achieved its goals. Project </w:t>
+      </w:r>
+      <w:r>
+        <w:t>management</w:t>
+      </w:r>
+      <w:r>
+        <w:t xml:space="preserve"> tools and schedules shall be included to show any problems that team members may have encountered and solutions that were developed.</w:t>
+      </w:r>
+    </w:p>
+    <w:p/>
+    <w:p>
+      <w:pPr>
+        <w:pStyle w:val="Heading2"/>
+      </w:pPr>
+      <w:bookmarkStart w:id="2" w:name="_Toc527030477"/>
+      <w:r>
+        <w:t>2.1 Project Overview</w:t>
+      </w:r>
+      <w:bookmarkEnd w:id="2"/>
+    </w:p>
+    <w:p/>
+    <w:p>
+      <w:pPr>
+        <w:rPr>
+          <w:rStyle w:val="Heading3Char"/>
+        </w:rPr>
+      </w:pPr>
+      <w:bookmarkStart w:id="3" w:name="_Toc527030478"/>
+      <w:r>
+        <w:rPr>
+          <w:rStyle w:val="Heading3Char"/>
+        </w:rPr>
+        <w:t xml:space="preserve">2.1.1 </w:t>
+      </w:r>
+      <w:r>
+        <w:rPr>
+          <w:rStyle w:val="Heading3Char"/>
+        </w:rPr>
+        <w:t>Title</w:t>
+      </w:r>
       <w:bookmarkEnd w:id="3"/>
-    </w:p>
-    <w:p/>
-    <w:p>
-      <w:r>
-        <w:t xml:space="preserve">This report is the final report for the team working on the Brain computer interface project in COMP3782. This project’s main stakeholder is Trent Lewis, Trent wishes to have a solution that allows him to simulate brain signals using </w:t>
-      </w:r>
-      <w:proofErr w:type="gramStart"/>
-      <w:r>
-        <w:t>a</w:t>
-      </w:r>
-      <w:proofErr w:type="gramEnd"/>
-      <w:r>
-        <w:t xml:space="preserve"> RGB LED strip. This is to allow a way for Trent to offer a visual demonstration to children with the purpose of creating a fun and engaging demonstration.</w:t>
-      </w:r>
-    </w:p>
-    <w:p>
-      <w:r>
-        <w:t xml:space="preserve">This document will go into specifics on how the project went throughout the phases of development and how the project team achieved its goals. Project </w:t>
-      </w:r>
-      <w:r>
-        <w:t>management</w:t>
-      </w:r>
-      <w:r>
-        <w:t xml:space="preserve"> tools and schedules shall be included to show any problems that team members may have encountered and solutions that were developed.</w:t>
-      </w:r>
-    </w:p>
-    <w:p/>
+      <w:r>
+        <w:rPr>
+          <w:rStyle w:val="Heading3Char"/>
+        </w:rPr>
+        <w:t xml:space="preserve"> </w:t>
+      </w:r>
+    </w:p>
+    <w:p>
+      <w:r>
+        <w:t xml:space="preserve">Brain Computer </w:t>
+      </w:r>
+      <w:r>
+        <w:t>Interface (</w:t>
+      </w:r>
+      <w:r>
+        <w:t>BCI)</w:t>
+      </w:r>
+    </w:p>
     <w:p>
       <w:pPr>
         <w:pStyle w:val="Heading2"/>
       </w:pPr>
-      <w:bookmarkStart w:id="4" w:name="_Toc526433428"/>
-      <w:r>
-        <w:t>2.1 Project Overview</w:t>
+      <w:bookmarkStart w:id="4" w:name="_Toc527030479"/>
+      <w:r>
+        <w:t xml:space="preserve">2.1.2 </w:t>
+      </w:r>
+      <w:r>
+        <w:t>Vision</w:t>
       </w:r>
       <w:bookmarkEnd w:id="4"/>
     </w:p>
-    <w:p/>
-    <w:p>
-      <w:pPr>
-        <w:rPr>
-          <w:rStyle w:val="Heading3Char"/>
-        </w:rPr>
-      </w:pPr>
-      <w:bookmarkStart w:id="5" w:name="_Toc526433429"/>
-      <w:r>
-        <w:rPr>
-          <w:rStyle w:val="Heading3Char"/>
-        </w:rPr>
-        <w:t xml:space="preserve">2.1.1 </w:t>
-      </w:r>
-      <w:r>
-        <w:rPr>
-          <w:rStyle w:val="Heading3Char"/>
-        </w:rPr>
-        <w:t>Title</w:t>
+    <w:p>
+      <w:r>
+        <w:t xml:space="preserve">After speaking with the main stakeholder </w:t>
+      </w:r>
+      <w:r>
+        <w:t>Trent Lewis,</w:t>
+      </w:r>
+      <w:r>
+        <w:t xml:space="preserve"> the project aims were to develop </w:t>
+      </w:r>
+      <w:r>
+        <w:t>a software solution to allow an EEG headset (Epoch+) to communicate with an addressable RGB LED strip to simulate brain activity, This LED strip will be placed in a hollowed out 3D printed brain and made available to show primary school age children. This is to provide a more engaging and visual representation to increase interest in Brain computer interface technology and the field of STEM amongst younger school aged students.</w:t>
+      </w:r>
+    </w:p>
+    <w:p>
+      <w:pPr>
+        <w:pStyle w:val="Heading3"/>
+      </w:pPr>
+      <w:bookmarkStart w:id="5" w:name="_Toc527030480"/>
+      <w:r>
+        <w:t>2.1.3 Objectives</w:t>
       </w:r>
       <w:bookmarkEnd w:id="5"/>
-      <w:r>
-        <w:rPr>
-          <w:rStyle w:val="Heading3Char"/>
-        </w:rPr>
-        <w:t xml:space="preserve"> </w:t>
-      </w:r>
-    </w:p>
-    <w:p>
-      <w:r>
-        <w:t xml:space="preserve">Brain Computer </w:t>
-      </w:r>
-      <w:r>
-        <w:t>Interface (</w:t>
-      </w:r>
-      <w:r>
-        <w:t>BCI)</w:t>
-      </w:r>
-    </w:p>
-    <w:p>
-      <w:pPr>
-        <w:pStyle w:val="Heading2"/>
-      </w:pPr>
-      <w:bookmarkStart w:id="6" w:name="_Toc526433430"/>
-      <w:r>
-        <w:t xml:space="preserve">2.1.2 </w:t>
-      </w:r>
-      <w:r>
-        <w:t>Vision</w:t>
-      </w:r>
-      <w:bookmarkEnd w:id="6"/>
-    </w:p>
-    <w:p>
-      <w:r>
-        <w:t xml:space="preserve">After speaking with the main stakeholder </w:t>
-      </w:r>
-      <w:proofErr w:type="gramStart"/>
-      <w:r>
-        <w:t>Trent Lewis</w:t>
-      </w:r>
-      <w:proofErr w:type="gramEnd"/>
-      <w:r>
-        <w:t xml:space="preserve"> the project aims were to develop </w:t>
-      </w:r>
-      <w:r>
-        <w:t>a software solution to allow an EEG headset (Epoch+) to communicate with an addressable RGB LED strip to simulate brain activity, This LED strip will be placed in a hollowed out 3D printed brain and made available to show primary school age children. This is to provide a more engaging and visual representation to increase interest in Brain computer interface technology and the field of STEM amongst younger school aged students.</w:t>
-      </w:r>
-    </w:p>
-    <w:p>
-      <w:pPr>
-        <w:pStyle w:val="Heading3"/>
-      </w:pPr>
-      <w:bookmarkStart w:id="7" w:name="_Toc526433431"/>
-      <w:r>
-        <w:t>2.1.3 Objectives</w:t>
-      </w:r>
-      <w:bookmarkEnd w:id="7"/>
     </w:p>
     <w:p>
       <w:r>
@@ -3405,67 +3404,67 @@
       <w:pPr>
         <w:pStyle w:val="Heading3"/>
       </w:pPr>
-      <w:bookmarkStart w:id="8" w:name="_Toc526433432"/>
+      <w:bookmarkStart w:id="6" w:name="_Toc527030481"/>
       <w:r>
         <w:t>2.1.4 Scope</w:t>
       </w:r>
       <w:r>
         <w:t xml:space="preserve"> and Acceptance Criteria</w:t>
       </w:r>
+      <w:bookmarkEnd w:id="6"/>
+    </w:p>
+    <w:p>
+      <w:r>
+        <w:t xml:space="preserve">Project scope was identified early on and with the approval of the primary stakeholder Trent Lewis. It was agreed upon by the development team and primary stakeholder that the </w:t>
+      </w:r>
+      <w:r>
+        <w:t>project would not exceed the original need of Trent to have a way to show younger ages school children a fun and interactive visualization of brain activity.</w:t>
+      </w:r>
+    </w:p>
+    <w:p>
+      <w:r>
+        <w:t xml:space="preserve">Acceptance criteria would be the creation of appropriate user documentation of code (using Javadoc’s) and a user manual that would describe on how to use the software. Also, that a working prototype would be developed simulating brain activity on addressable LED lights that can be placed in a </w:t>
+      </w:r>
+      <w:r>
+        <w:t>hollowed-out</w:t>
+      </w:r>
+      <w:r>
+        <w:t xml:space="preserve"> 3D printed brain model. </w:t>
+      </w:r>
+    </w:p>
+    <w:p>
+      <w:r>
+        <w:t>This is to be delivered no later than the deadline of 6/11/2018.</w:t>
+      </w:r>
+    </w:p>
+    <w:p/>
+    <w:p>
+      <w:pPr>
+        <w:pStyle w:val="Heading1"/>
+      </w:pPr>
+      <w:bookmarkStart w:id="7" w:name="_Toc527030482"/>
+      <w:r>
+        <w:t>3.0 Problem statement</w:t>
+      </w:r>
+      <w:bookmarkEnd w:id="7"/>
+    </w:p>
+    <w:p>
+      <w:r>
+        <w:t xml:space="preserve">It was discussed with Trent Lewis that he had found problems in trying to offer a visual way in describing how brain signals work and what areas of the brain are active in different moments of time. Work had been made by Trent to turn off a LED light using a modified We-Mo although was unsuccessful. </w:t>
+      </w:r>
+    </w:p>
+    <w:p>
+      <w:pPr>
+        <w:pStyle w:val="Heading1"/>
+      </w:pPr>
+      <w:bookmarkStart w:id="8" w:name="_Toc527030483"/>
+      <w:r>
+        <w:t>4</w:t>
+      </w:r>
+      <w:r>
+        <w:t>.0 Project purpose</w:t>
+      </w:r>
       <w:bookmarkEnd w:id="8"/>
-    </w:p>
-    <w:p>
-      <w:r>
-        <w:t xml:space="preserve">Project scope was identified early on and with the approval of the primary stakeholder Trent Lewis. It was agreed upon by the development team and primary stakeholder that the </w:t>
-      </w:r>
-      <w:r>
-        <w:t>project would not exceed the original need of Trent to have a way to show younger ages school children a fun and interactive visualization of brain activity.</w:t>
-      </w:r>
-    </w:p>
-    <w:p>
-      <w:r>
-        <w:t xml:space="preserve">Acceptance criteria would be the creation of appropriate user documentation of code (using Javadoc’s) and a user manual that would describe on how to use the software. Also, that a working prototype would be developed simulating brain activity on addressable LED lights that can be placed in a </w:t>
-      </w:r>
-      <w:r>
-        <w:t>hollowed-out</w:t>
-      </w:r>
-      <w:r>
-        <w:t xml:space="preserve"> 3D printed brain model. </w:t>
-      </w:r>
-    </w:p>
-    <w:p>
-      <w:r>
-        <w:t>This is to be delivered no later than the deadline of 6/11/2018.</w:t>
-      </w:r>
-    </w:p>
-    <w:p/>
-    <w:p>
-      <w:pPr>
-        <w:pStyle w:val="Heading1"/>
-      </w:pPr>
-      <w:bookmarkStart w:id="9" w:name="_Toc526433433"/>
-      <w:r>
-        <w:t>3.0 Problem statement</w:t>
-      </w:r>
-      <w:bookmarkEnd w:id="9"/>
-    </w:p>
-    <w:p>
-      <w:r>
-        <w:t xml:space="preserve">It was discussed with Trent Lewis that he had found problems in trying to offer a visual way in describing how brain signals work and what areas of the brain are active in different moments of time. Work had been made by Trent to turn off a LED light using a modified We-Mo although was unsuccessful. </w:t>
-      </w:r>
-    </w:p>
-    <w:p>
-      <w:pPr>
-        <w:pStyle w:val="Heading1"/>
-      </w:pPr>
-      <w:bookmarkStart w:id="10" w:name="_Toc526433434"/>
-      <w:r>
-        <w:t>4</w:t>
-      </w:r>
-      <w:r>
-        <w:t>.0 Project purpose</w:t>
-      </w:r>
-      <w:bookmarkEnd w:id="10"/>
       <w:r>
         <w:t xml:space="preserve"> </w:t>
       </w:r>
@@ -3499,6 +3498,7 @@
           <w:id w:val="-1129471200"/>
           <w:citation/>
         </w:sdtPr>
+        <w:sdtEndPr/>
         <w:sdtContent>
           <w:r>
             <w:fldChar w:fldCharType="begin"/>
@@ -3546,9 +3546,9 @@
           <w:sz w:val="22"/>
           <w:szCs w:val="22"/>
         </w:rPr>
-        <w:t xml:space="preserve">With the sponsorship of Trent Lewis, we are going to attempt to develop a more engaging way to interact with BCI technology in the hopes of garnering more interest in STEM among school-aged children. </w:t>
-      </w:r>
-      <w:proofErr w:type="gramStart"/>
+        <w:t xml:space="preserve">With the sponsorship of Trent Lewis, we are going to attempt to develop a more engaging way to interact with BCI technology in the hopes of garnering more interest in STEM among school-aged children. The majority of our work will be done at the Flinders University </w:t>
+      </w:r>
+      <w:proofErr w:type="spellStart"/>
       <w:r>
         <w:rPr>
           <w:rFonts w:asciiTheme="minorHAnsi" w:hAnsiTheme="minorHAnsi" w:cstheme="minorHAnsi"/>
@@ -3556,9 +3556,9 @@
           <w:sz w:val="22"/>
           <w:szCs w:val="22"/>
         </w:rPr>
-        <w:t>The majority of</w:t>
-      </w:r>
-      <w:proofErr w:type="gramEnd"/>
+        <w:t>Tonsley</w:t>
+      </w:r>
+      <w:proofErr w:type="spellEnd"/>
       <w:r>
         <w:rPr>
           <w:rFonts w:asciiTheme="minorHAnsi" w:hAnsiTheme="minorHAnsi" w:cstheme="minorHAnsi"/>
@@ -3566,9 +3566,8 @@
           <w:sz w:val="22"/>
           <w:szCs w:val="22"/>
         </w:rPr>
-        <w:t xml:space="preserve"> our work will be done at the Flinders University </w:t>
-      </w:r>
-      <w:proofErr w:type="spellStart"/>
+        <w:t xml:space="preserve"> campus with the end product being deployed into school</w:t>
+      </w:r>
       <w:r>
         <w:rPr>
           <w:rFonts w:asciiTheme="minorHAnsi" w:hAnsiTheme="minorHAnsi" w:cstheme="minorHAnsi"/>
@@ -3576,25 +3575,6 @@
           <w:sz w:val="22"/>
           <w:szCs w:val="22"/>
         </w:rPr>
-        <w:t>Tonsley</w:t>
-      </w:r>
-      <w:proofErr w:type="spellEnd"/>
-      <w:r>
-        <w:rPr>
-          <w:rFonts w:asciiTheme="minorHAnsi" w:hAnsiTheme="minorHAnsi" w:cstheme="minorHAnsi"/>
-          <w:color w:val="000000"/>
-          <w:sz w:val="22"/>
-          <w:szCs w:val="22"/>
-        </w:rPr>
-        <w:t xml:space="preserve"> campus with the end product being deployed into school</w:t>
-      </w:r>
-      <w:r>
-        <w:rPr>
-          <w:rFonts w:asciiTheme="minorHAnsi" w:hAnsiTheme="minorHAnsi" w:cstheme="minorHAnsi"/>
-          <w:color w:val="000000"/>
-          <w:sz w:val="22"/>
-          <w:szCs w:val="22"/>
-        </w:rPr>
         <w:t>s to reach our target audience.</w:t>
       </w:r>
     </w:p>
@@ -3603,11 +3583,11 @@
       <w:pPr>
         <w:pStyle w:val="Heading1"/>
       </w:pPr>
-      <w:bookmarkStart w:id="11" w:name="_Toc526433435"/>
+      <w:bookmarkStart w:id="9" w:name="_Toc527030484"/>
       <w:r>
         <w:t>5.0 assumptions</w:t>
       </w:r>
-      <w:bookmarkEnd w:id="11"/>
+      <w:bookmarkEnd w:id="9"/>
     </w:p>
     <w:p/>
     <w:p>
@@ -3626,11 +3606,11 @@
         <w:pStyle w:val="Heading2"/>
         <w:jc w:val="center"/>
       </w:pPr>
-      <w:bookmarkStart w:id="12" w:name="_Toc526433436"/>
+      <w:bookmarkStart w:id="10" w:name="_Toc527030485"/>
       <w:r>
         <w:t>Assumptions</w:t>
       </w:r>
-      <w:bookmarkEnd w:id="12"/>
+      <w:bookmarkEnd w:id="10"/>
     </w:p>
     <w:p/>
     <w:p>
@@ -3734,11 +3714,11 @@
         <w:pStyle w:val="Heading2"/>
         <w:jc w:val="center"/>
       </w:pPr>
-      <w:bookmarkStart w:id="13" w:name="_Toc526433437"/>
+      <w:bookmarkStart w:id="11" w:name="_Toc527030486"/>
       <w:r>
         <w:t>Constraints</w:t>
       </w:r>
-      <w:bookmarkEnd w:id="13"/>
+      <w:bookmarkEnd w:id="11"/>
     </w:p>
     <w:p/>
     <w:p>
@@ -3849,184 +3829,139 @@
       <w:pPr>
         <w:pStyle w:val="Heading1"/>
       </w:pPr>
-      <w:bookmarkStart w:id="14" w:name="_Toc526433438"/>
+      <w:bookmarkStart w:id="12" w:name="_Toc527030487"/>
       <w:r>
         <w:t>6.0 work plan</w:t>
       </w:r>
+      <w:bookmarkEnd w:id="12"/>
+    </w:p>
+    <w:p/>
+    <w:p>
+      <w:r>
+        <w:t>This section is focused on how the system will be interpreted by the Work Breakdown structure and highlight the amount of work that may be involved with building the system. Information presented in this structure will be used to split assigned tasks to team members and help with the creation of the Gantt chart for team members to use.</w:t>
+      </w:r>
+    </w:p>
+    <w:p>
+      <w:pPr>
+        <w:pStyle w:val="Heading2"/>
+      </w:pPr>
+      <w:bookmarkStart w:id="13" w:name="_Toc527030488"/>
+      <w:r>
+        <w:t>6.1 Work Breakdow</w:t>
+      </w:r>
+      <w:r>
+        <w:t>n</w:t>
+      </w:r>
+      <w:r>
+        <w:t xml:space="preserve"> Structure (WBS)</w:t>
+      </w:r>
+      <w:bookmarkEnd w:id="13"/>
+    </w:p>
+    <w:p/>
+    <w:p/>
+    <w:p/>
+    <w:p/>
+    <w:p/>
+    <w:p/>
+    <w:p/>
+    <w:p/>
+    <w:p/>
+    <w:p/>
+    <w:p/>
+    <w:p/>
+    <w:p/>
+    <w:p/>
+    <w:p/>
+    <w:p/>
+    <w:p/>
+    <w:p/>
+    <w:p/>
+    <w:p/>
+    <w:p>
+      <w:pPr>
+        <w:pStyle w:val="Heading2"/>
+      </w:pPr>
+      <w:bookmarkStart w:id="14" w:name="_Toc527030489"/>
+      <w:r>
+        <w:t>6.2 Gantt Chart</w:t>
+      </w:r>
       <w:bookmarkEnd w:id="14"/>
     </w:p>
     <w:p/>
-    <w:p>
-      <w:r>
-        <w:t>This section is focused on how the system will be interpreted by the Work Breakdown structure and highlight the amount of work that may be involved with building the system. Information presented in this structure will be used to split assigned tasks to team members and help with the creation of the Gantt chart for team members to use.</w:t>
+    <w:p/>
+    <w:p/>
+    <w:p/>
+    <w:p/>
+    <w:p/>
+    <w:p/>
+    <w:p/>
+    <w:p/>
+    <w:p/>
+    <w:p/>
+    <w:p/>
+    <w:p/>
+    <w:p/>
+    <w:p/>
+    <w:p/>
+    <w:p/>
+    <w:p/>
+    <w:p/>
+    <w:p/>
+    <w:p/>
+    <w:p/>
+    <w:p/>
+    <w:p/>
+    <w:p/>
+    <w:p>
+      <w:pPr>
+        <w:pStyle w:val="Heading1"/>
+      </w:pPr>
+      <w:bookmarkStart w:id="15" w:name="_Toc520723417"/>
+      <w:bookmarkStart w:id="16" w:name="_Toc527030490"/>
+      <w:r>
+        <w:lastRenderedPageBreak/>
+        <w:t>7</w:t>
+      </w:r>
+      <w:r>
+        <w:t>.0 - Stakeholders Analysis</w:t>
+      </w:r>
+      <w:bookmarkEnd w:id="15"/>
+      <w:bookmarkEnd w:id="16"/>
+    </w:p>
+    <w:p>
+      <w:r>
+        <w:t>The Stakeholder Analysis,</w:t>
+      </w:r>
+      <w:r>
+        <w:t xml:space="preserve"> shown below details the relevant stakeholders that are </w:t>
+      </w:r>
+      <w:r>
+        <w:t xml:space="preserve">associated with the project. </w:t>
+      </w:r>
+      <w:r>
+        <w:t>Internal stakeholders are limited to Trent Lewis</w:t>
+      </w:r>
+      <w:r>
+        <w:t xml:space="preserve"> as the brain signals laboratory is not collaborating with the project. External stakeholders are future stakeholders that may have interest in a completed </w:t>
+      </w:r>
+      <w:r>
+        <w:t>project submitted by the project team.</w:t>
       </w:r>
     </w:p>
     <w:p>
       <w:pPr>
         <w:pStyle w:val="Heading2"/>
       </w:pPr>
-      <w:bookmarkStart w:id="15" w:name="_Toc526433439"/>
-      <w:r>
-        <w:t>6.1 Work Breakdow</w:t>
-      </w:r>
-      <w:r>
-        <w:t>n</w:t>
-      </w:r>
-      <w:r>
-        <w:t xml:space="preserve"> Structure (WBS)</w:t>
-      </w:r>
-      <w:bookmarkEnd w:id="15"/>
-    </w:p>
-    <w:p/>
-    <w:p/>
-    <w:p/>
-    <w:p/>
-    <w:p/>
-    <w:p/>
-    <w:p/>
-    <w:p/>
-    <w:p/>
-    <w:p/>
-    <w:p/>
-    <w:p/>
-    <w:p/>
-    <w:p/>
-    <w:p/>
-    <w:p/>
-    <w:p/>
-    <w:p/>
-    <w:p/>
-    <w:p/>
-    <w:p>
-      <w:pPr>
-        <w:pStyle w:val="Heading2"/>
-      </w:pPr>
-      <w:bookmarkStart w:id="16" w:name="_Toc526433440"/>
-      <w:r>
-        <w:t>6.2 Gantt Chart</w:t>
-      </w:r>
-      <w:bookmarkEnd w:id="16"/>
-    </w:p>
-    <w:p/>
-    <w:p/>
-    <w:p/>
-    <w:p/>
-    <w:p/>
-    <w:p/>
-    <w:p/>
-    <w:p/>
-    <w:p/>
-    <w:p/>
-    <w:p/>
-    <w:p/>
-    <w:p/>
-    <w:p/>
-    <w:p/>
-    <w:p/>
-    <w:p/>
-    <w:p/>
-    <w:p/>
-    <w:p/>
-    <w:p/>
-    <w:p/>
-    <w:p/>
-    <w:p/>
-    <w:p/>
-    <w:p/>
-    <w:p/>
-    <w:p/>
-    <w:p/>
-    <w:p/>
-    <w:p/>
-    <w:p/>
-    <w:p>
-      <w:pPr>
-        <w:pStyle w:val="Heading1"/>
-      </w:pPr>
-      <w:bookmarkStart w:id="17" w:name="_Toc526433441"/>
-      <w:r>
-        <w:t>7.0 outputs</w:t>
+      <w:bookmarkStart w:id="17" w:name="_Toc520723418"/>
+      <w:bookmarkStart w:id="18" w:name="_Toc527030491"/>
+      <w:r>
+        <w:t>7</w:t>
+      </w:r>
+      <w:r>
+        <w:t>.1 – Internal Stakeholders</w:t>
       </w:r>
       <w:bookmarkEnd w:id="17"/>
-    </w:p>
-    <w:p/>
-    <w:p/>
-    <w:p/>
-    <w:p/>
-    <w:p/>
-    <w:p/>
-    <w:p/>
-    <w:p/>
-    <w:p/>
-    <w:p/>
-    <w:p/>
-    <w:p/>
-    <w:p/>
-    <w:p/>
-    <w:p/>
-    <w:p/>
-    <w:p/>
-    <w:p/>
-    <w:p/>
-    <w:p/>
-    <w:p/>
-    <w:p/>
-    <w:p/>
-    <w:p/>
-    <w:p/>
-    <w:p/>
-    <w:p/>
-    <w:p/>
-    <w:p/>
-    <w:p/>
-    <w:p/>
-    <w:p/>
-    <w:p>
-      <w:pPr>
-        <w:pStyle w:val="Heading1"/>
-      </w:pPr>
-      <w:bookmarkStart w:id="18" w:name="_Toc520723417"/>
-      <w:bookmarkStart w:id="19" w:name="_Toc526433442"/>
-      <w:r>
-        <w:t>8.0 - Stakeholders Analysis</w:t>
-      </w:r>
       <w:bookmarkEnd w:id="18"/>
-      <w:bookmarkEnd w:id="19"/>
-    </w:p>
-    <w:p>
-      <w:r>
-        <w:t>The Stakeholder Analysis,</w:t>
-      </w:r>
-      <w:r>
-        <w:t xml:space="preserve"> shown below details the relevant stakeholders that are </w:t>
-      </w:r>
-      <w:r>
-        <w:t xml:space="preserve">associated with the project. </w:t>
-      </w:r>
-      <w:r>
-        <w:t>Internal stakeholders are limited to Trent Lewis</w:t>
-      </w:r>
-      <w:r>
-        <w:t xml:space="preserve"> as the brain signals laboratory is not collaborating with the project. External stakeholders are future stakeholders that may have interest in a completed </w:t>
-      </w:r>
-      <w:r>
-        <w:t>project submitted by the project team.</w:t>
-      </w:r>
-    </w:p>
-    <w:p>
-      <w:pPr>
-        <w:pStyle w:val="Heading2"/>
-      </w:pPr>
-      <w:bookmarkStart w:id="20" w:name="_Toc520723418"/>
-      <w:bookmarkStart w:id="21" w:name="_Toc526433443"/>
-      <w:r>
-        <w:t>8</w:t>
-      </w:r>
-      <w:r>
-        <w:t>.1 – Internal Stakeholders</w:t>
-      </w:r>
-      <w:bookmarkEnd w:id="20"/>
-      <w:bookmarkEnd w:id="21"/>
     </w:p>
     <w:tbl>
       <w:tblPr>
@@ -4426,38 +4361,60 @@
       <w:pPr>
         <w:pStyle w:val="Caption"/>
       </w:pPr>
-      <w:bookmarkStart w:id="22" w:name="_Toc520723487"/>
+      <w:bookmarkStart w:id="19" w:name="_Toc520723487"/>
       <w:r>
         <w:t xml:space="preserve">Figure </w:t>
       </w:r>
-      <w:fldSimple w:instr=" SEQ Figure \* ARABIC ">
-        <w:r>
-          <w:rPr>
-            <w:noProof/>
-          </w:rPr>
-          <w:t>9</w:t>
-        </w:r>
-      </w:fldSimple>
+      <w:r>
+        <w:rPr>
+          <w:noProof/>
+        </w:rPr>
+        <w:fldChar w:fldCharType="begin"/>
+      </w:r>
+      <w:r>
+        <w:rPr>
+          <w:noProof/>
+        </w:rPr>
+        <w:instrText xml:space="preserve"> SEQ Figure \* ARABIC </w:instrText>
+      </w:r>
+      <w:r>
+        <w:rPr>
+          <w:noProof/>
+        </w:rPr>
+        <w:fldChar w:fldCharType="separate"/>
+      </w:r>
+      <w:r>
+        <w:rPr>
+          <w:noProof/>
+        </w:rPr>
+        <w:t>9</w:t>
+      </w:r>
+      <w:r>
+        <w:rPr>
+          <w:noProof/>
+        </w:rPr>
+        <w:fldChar w:fldCharType="end"/>
+      </w:r>
       <w:r>
         <w:t>. Internal Stakeholders</w:t>
       </w:r>
-      <w:bookmarkEnd w:id="22"/>
+      <w:bookmarkEnd w:id="19"/>
     </w:p>
     <w:p/>
     <w:p>
       <w:pPr>
         <w:pStyle w:val="Heading2"/>
       </w:pPr>
-      <w:bookmarkStart w:id="23" w:name="_Toc520723419"/>
-      <w:bookmarkStart w:id="24" w:name="_Toc526433444"/>
-      <w:r>
-        <w:t>8</w:t>
+      <w:bookmarkStart w:id="20" w:name="_Toc520723419"/>
+      <w:bookmarkStart w:id="21" w:name="_Toc527030492"/>
+      <w:r>
+        <w:t>7</w:t>
       </w:r>
       <w:r>
         <w:t>.2 – External Stakeholders</w:t>
       </w:r>
-      <w:bookmarkEnd w:id="23"/>
-      <w:bookmarkEnd w:id="24"/>
+      <w:bookmarkEnd w:id="20"/>
+      <w:bookmarkEnd w:id="21"/>
     </w:p>
     <w:tbl>
       <w:tblPr>
@@ -4766,7 +4723,6 @@
               </w:rPr>
               <w:t xml:space="preserve"> </w:t>
             </w:r>
-            <w:proofErr w:type="gramStart"/>
             <w:r>
               <w:rPr>
                 <w:rFonts w:ascii="Arial" w:eastAsia="Times New Roman" w:hAnsi="Arial" w:cs="Arial"/>
@@ -4792,17 +4748,7 @@
                 <w:szCs w:val="20"/>
                 <w:lang w:eastAsia="en-AU"/>
               </w:rPr>
-              <w:t xml:space="preserve"> resources</w:t>
-            </w:r>
-            <w:proofErr w:type="gramEnd"/>
-            <w:r>
-              <w:rPr>
-                <w:rFonts w:ascii="Arial" w:eastAsia="Times New Roman" w:hAnsi="Arial" w:cs="Arial"/>
-                <w:sz w:val="20"/>
-                <w:szCs w:val="20"/>
-                <w:lang w:eastAsia="en-AU"/>
-              </w:rPr>
-              <w:t xml:space="preserve"> for project</w:t>
+              <w:t xml:space="preserve"> resources for project</w:t>
             </w:r>
           </w:p>
         </w:tc>
@@ -5278,22 +5224,44 @@
       <w:pPr>
         <w:pStyle w:val="Caption"/>
       </w:pPr>
-      <w:bookmarkStart w:id="25" w:name="_Toc520723488"/>
+      <w:bookmarkStart w:id="22" w:name="_Toc520723488"/>
       <w:r>
         <w:t xml:space="preserve">Figure </w:t>
       </w:r>
-      <w:fldSimple w:instr=" SEQ Figure \* ARABIC ">
-        <w:r>
-          <w:rPr>
-            <w:noProof/>
-          </w:rPr>
-          <w:t>10</w:t>
-        </w:r>
-      </w:fldSimple>
+      <w:r>
+        <w:rPr>
+          <w:noProof/>
+        </w:rPr>
+        <w:fldChar w:fldCharType="begin"/>
+      </w:r>
+      <w:r>
+        <w:rPr>
+          <w:noProof/>
+        </w:rPr>
+        <w:instrText xml:space="preserve"> SEQ Figure \* ARABIC </w:instrText>
+      </w:r>
+      <w:r>
+        <w:rPr>
+          <w:noProof/>
+        </w:rPr>
+        <w:fldChar w:fldCharType="separate"/>
+      </w:r>
+      <w:r>
+        <w:rPr>
+          <w:noProof/>
+        </w:rPr>
+        <w:t>10</w:t>
+      </w:r>
+      <w:r>
+        <w:rPr>
+          <w:noProof/>
+        </w:rPr>
+        <w:fldChar w:fldCharType="end"/>
+      </w:r>
       <w:r>
         <w:t>. External Stakeholders</w:t>
       </w:r>
-      <w:bookmarkEnd w:id="25"/>
+      <w:bookmarkEnd w:id="22"/>
     </w:p>
     <w:p/>
     <w:p/>
@@ -5307,9 +5275,12 @@
       <w:pPr>
         <w:pStyle w:val="Heading2"/>
       </w:pPr>
-      <w:bookmarkStart w:id="26" w:name="_Toc526433445"/>
-      <w:r>
-        <w:t>8.</w:t>
+      <w:bookmarkStart w:id="23" w:name="_Toc527030493"/>
+      <w:r>
+        <w:t>7</w:t>
+      </w:r>
+      <w:r>
+        <w:t>.</w:t>
       </w:r>
       <w:r>
         <w:t>3</w:t>
@@ -5317,7 +5288,7 @@
       <w:r>
         <w:t xml:space="preserve"> Communication Management plan</w:t>
       </w:r>
-      <w:bookmarkEnd w:id="26"/>
+      <w:bookmarkEnd w:id="23"/>
     </w:p>
     <w:p/>
     <w:p>
@@ -5350,14 +5321,18 @@
       <w:pPr>
         <w:pStyle w:val="Heading3"/>
       </w:pPr>
-      <w:bookmarkStart w:id="27" w:name="_Toc526433446"/>
-      <w:r>
-        <w:t xml:space="preserve">8.3.1 Communication </w:t>
+      <w:bookmarkStart w:id="24" w:name="_Toc527030494"/>
+      <w:r>
+        <w:lastRenderedPageBreak/>
+        <w:t>7</w:t>
+      </w:r>
+      <w:r>
+        <w:t xml:space="preserve">.3.1 Communication </w:t>
       </w:r>
       <w:r>
         <w:t>Summary</w:t>
       </w:r>
-      <w:bookmarkEnd w:id="27"/>
+      <w:bookmarkEnd w:id="24"/>
     </w:p>
     <w:tbl>
       <w:tblPr>
@@ -5687,11 +5662,14 @@
       <w:pPr>
         <w:pStyle w:val="Heading3"/>
       </w:pPr>
-      <w:bookmarkStart w:id="28" w:name="_Toc526433447"/>
-      <w:r>
-        <w:t>8.3.2 Communications Responsibilities</w:t>
-      </w:r>
-      <w:bookmarkEnd w:id="28"/>
+      <w:bookmarkStart w:id="25" w:name="_Toc527030495"/>
+      <w:r>
+        <w:t>7</w:t>
+      </w:r>
+      <w:r>
+        <w:t>.3.2 Communications Responsibilities</w:t>
+      </w:r>
+      <w:bookmarkEnd w:id="25"/>
     </w:p>
     <w:p/>
     <w:p>
@@ -5791,11 +5769,14 @@
       <w:pPr>
         <w:pStyle w:val="Heading1"/>
       </w:pPr>
-      <w:bookmarkStart w:id="29" w:name="_Toc526433448"/>
-      <w:r>
-        <w:t>9.0 Change requests</w:t>
-      </w:r>
-      <w:bookmarkEnd w:id="29"/>
+      <w:bookmarkStart w:id="26" w:name="_Toc527030496"/>
+      <w:r>
+        <w:t>8</w:t>
+      </w:r>
+      <w:r>
+        <w:t>.0 Change requests</w:t>
+      </w:r>
+      <w:bookmarkEnd w:id="26"/>
     </w:p>
     <w:p/>
     <w:p>
@@ -5806,7 +5787,11 @@
         <w:t>, As the project specification became more complete documented changes were needed.</w:t>
       </w:r>
       <w:r>
-        <w:t xml:space="preserve"> Project changes also needed to be discussed and agreed to with the internal stakeholder Trent Lewis</w:t>
+        <w:t xml:space="preserve"> Project changes </w:t>
+      </w:r>
+      <w:r>
+        <w:lastRenderedPageBreak/>
+        <w:t>also needed to be discussed and agreed to with the internal stakeholder Trent Lewis</w:t>
       </w:r>
       <w:r>
         <w:t>. Once agreed team members could then implement the changes.</w:t>
@@ -5973,6 +5958,7 @@
             <w14:uncheckedState w14:val="2610" w14:font="MS Gothic"/>
           </w14:checkbox>
         </w:sdtPr>
+        <w:sdtEndPr/>
         <w:sdtContent>
           <w:r>
             <w:rPr>
@@ -5994,6 +5980,7 @@
             <w14:uncheckedState w14:val="2610" w14:font="MS Gothic"/>
           </w14:checkbox>
         </w:sdtPr>
+        <w:sdtEndPr/>
         <w:sdtContent>
           <w:r>
             <w:rPr>
@@ -6015,6 +6002,7 @@
             <w14:uncheckedState w14:val="2610" w14:font="MS Gothic"/>
           </w14:checkbox>
         </w:sdtPr>
+        <w:sdtEndPr/>
         <w:sdtContent>
           <w:r>
             <w:rPr>
@@ -6036,6 +6024,7 @@
             <w14:uncheckedState w14:val="2610" w14:font="MS Gothic"/>
           </w14:checkbox>
         </w:sdtPr>
+        <w:sdtEndPr/>
         <w:sdtContent>
           <w:r>
             <w:rPr>
@@ -6057,6 +6046,7 @@
             <w14:uncheckedState w14:val="2610" w14:font="MS Gothic"/>
           </w14:checkbox>
         </w:sdtPr>
+        <w:sdtEndPr/>
         <w:sdtContent>
           <w:r>
             <w:rPr>
@@ -6201,13 +6191,8 @@
         </w:pBdr>
         <w:spacing w:after="0"/>
       </w:pPr>
-      <w:proofErr w:type="gramStart"/>
-      <w:r>
-        <w:t>In order to</w:t>
-      </w:r>
-      <w:proofErr w:type="gramEnd"/>
-      <w:r>
-        <w:t xml:space="preserve"> improve system responsiveness, it was deemed necessary to remove the LSL broadcasting component.</w:t>
+      <w:r>
+        <w:t>In order to improve system responsiveness, it was deemed necessary to remove the LSL broadcasting component.</w:t>
       </w:r>
     </w:p>
     <w:p>
@@ -6714,6 +6699,7 @@
         <w:rPr>
           <w:b/>
         </w:rPr>
+        <w:lastRenderedPageBreak/>
         <w:t>Title of Change Request:</w:t>
       </w:r>
       <w:r>
@@ -6779,6 +6765,7 @@
             <w14:uncheckedState w14:val="2610" w14:font="MS Gothic"/>
           </w14:checkbox>
         </w:sdtPr>
+        <w:sdtEndPr/>
         <w:sdtContent>
           <w:r>
             <w:rPr>
@@ -6800,6 +6787,7 @@
             <w14:uncheckedState w14:val="2610" w14:font="MS Gothic"/>
           </w14:checkbox>
         </w:sdtPr>
+        <w:sdtEndPr/>
         <w:sdtContent>
           <w:r>
             <w:rPr>
@@ -6821,6 +6809,7 @@
             <w14:uncheckedState w14:val="2610" w14:font="MS Gothic"/>
           </w14:checkbox>
         </w:sdtPr>
+        <w:sdtEndPr/>
         <w:sdtContent>
           <w:r>
             <w:rPr>
@@ -6842,6 +6831,7 @@
             <w14:uncheckedState w14:val="2610" w14:font="MS Gothic"/>
           </w14:checkbox>
         </w:sdtPr>
+        <w:sdtEndPr/>
         <w:sdtContent>
           <w:r>
             <w:rPr>
@@ -6863,6 +6853,7 @@
             <w14:uncheckedState w14:val="2610" w14:font="MS Gothic"/>
           </w14:checkbox>
         </w:sdtPr>
+        <w:sdtEndPr/>
         <w:sdtContent>
           <w:r>
             <w:rPr>
@@ -7199,15 +7190,7 @@
       </w:r>
       <w:proofErr w:type="spellEnd"/>
       <w:r>
-        <w:t xml:space="preserve">” method </w:t>
-      </w:r>
-      <w:proofErr w:type="gramStart"/>
-      <w:r>
-        <w:t>in order to</w:t>
-      </w:r>
-      <w:proofErr w:type="gramEnd"/>
-      <w:r>
-        <w:t xml:space="preserve"> facilitate concurrent execution via multiple threads.  </w:t>
+        <w:t xml:space="preserve">” method in order to facilitate concurrent execution via multiple threads.  </w:t>
       </w:r>
     </w:p>
     <w:p>
@@ -7472,11 +7455,15 @@
       <w:pPr>
         <w:pStyle w:val="Heading1"/>
       </w:pPr>
-      <w:bookmarkStart w:id="30" w:name="_Toc526433449"/>
-      <w:r>
-        <w:t>10.0 issues list</w:t>
-      </w:r>
-      <w:bookmarkEnd w:id="30"/>
+      <w:bookmarkStart w:id="27" w:name="_Toc527030497"/>
+      <w:r>
+        <w:lastRenderedPageBreak/>
+        <w:t>9</w:t>
+      </w:r>
+      <w:r>
+        <w:t>.0 issues list</w:t>
+      </w:r>
+      <w:bookmarkEnd w:id="27"/>
     </w:p>
     <w:p>
       <w:r>
@@ -7651,15 +7638,7 @@
         </w:pBdr>
       </w:pPr>
       <w:r>
-        <w:t xml:space="preserve">Team members ran into problems trying to get access to the EPOCH+, only one unit is available for both team groups to use at a time to collect data. </w:t>
-      </w:r>
-      <w:proofErr w:type="gramStart"/>
-      <w:r>
-        <w:t>Also</w:t>
-      </w:r>
-      <w:proofErr w:type="gramEnd"/>
-      <w:r>
-        <w:t xml:space="preserve"> team members were waiting for the LED lights that would connect to the raspberry pi to show the different signals</w:t>
+        <w:t>Team members ran into problems trying to get access to the EPOCH+, only one unit is available for both team groups to use at a time to collect data. Also team members were waiting for the LED lights that would connect to the raspberry pi to show the different signals</w:t>
       </w:r>
     </w:p>
     <w:p>
@@ -7695,18 +7674,449 @@
         </w:pBdr>
       </w:pPr>
       <w:r>
-        <w:t xml:space="preserve">Both groups agreed to share the EPOCH+ and it was assigned to the software-Team for this week. Josh had organized with Trent to be able to use the LED and take them home for further testing. In the </w:t>
-      </w:r>
-      <w:r>
-        <w:t>meantime,</w:t>
-      </w:r>
-      <w:r>
-        <w:t xml:space="preserve"> the project team decided to focus on creating a dummy script and look at how they can implement all the python files for use in the raspberry pi.</w:t>
-      </w:r>
-    </w:p>
-    <w:p/>
-    <w:p>
-      <w:pPr>
+        <w:t>Both groups agreed to share the EPOCH+ and it was assigned to the software-Team for this week. Josh had organized with Trent to be able to use the LED and take them home for further testing. In the meantime, the project team decided to focus on creating a dummy script and look at how they can implement all the python files for use in the raspberry pi.</w:t>
+      </w:r>
+    </w:p>
+    <w:p/>
+    <w:p>
+      <w:pPr>
+        <w:pBdr>
+          <w:top w:val="single" w:sz="4" w:space="1" w:color="auto"/>
+          <w:left w:val="single" w:sz="4" w:space="4" w:color="auto"/>
+          <w:bottom w:val="single" w:sz="4" w:space="1" w:color="auto"/>
+          <w:right w:val="single" w:sz="4" w:space="4" w:color="auto"/>
+        </w:pBdr>
+      </w:pPr>
+      <w:r>
+        <w:t>Date: 23/08/2018</w:t>
+      </w:r>
+    </w:p>
+    <w:p>
+      <w:pPr>
+        <w:pBdr>
+          <w:top w:val="single" w:sz="4" w:space="1" w:color="auto"/>
+          <w:left w:val="single" w:sz="4" w:space="4" w:color="auto"/>
+          <w:bottom w:val="single" w:sz="4" w:space="1" w:color="auto"/>
+          <w:right w:val="single" w:sz="4" w:space="4" w:color="auto"/>
+        </w:pBdr>
+      </w:pPr>
+      <w:r>
+        <w:t>Title: Implementing .</w:t>
+      </w:r>
+      <w:proofErr w:type="spellStart"/>
+      <w:r>
+        <w:t>xdf</w:t>
+      </w:r>
+      <w:proofErr w:type="spellEnd"/>
+      <w:r>
+        <w:t xml:space="preserve"> format</w:t>
+      </w:r>
+    </w:p>
+    <w:p>
+      <w:pPr>
+        <w:pBdr>
+          <w:top w:val="single" w:sz="4" w:space="1" w:color="auto"/>
+          <w:left w:val="single" w:sz="4" w:space="4" w:color="auto"/>
+          <w:bottom w:val="single" w:sz="4" w:space="1" w:color="auto"/>
+          <w:right w:val="single" w:sz="4" w:space="4" w:color="auto"/>
+        </w:pBdr>
+      </w:pPr>
+      <w:r>
+        <w:t>Parties Involved: Project Team</w:t>
+      </w:r>
+    </w:p>
+    <w:p>
+      <w:pPr>
+        <w:pBdr>
+          <w:top w:val="single" w:sz="4" w:space="1" w:color="auto"/>
+          <w:left w:val="single" w:sz="4" w:space="4" w:color="auto"/>
+          <w:bottom w:val="single" w:sz="4" w:space="1" w:color="auto"/>
+          <w:right w:val="single" w:sz="4" w:space="4" w:color="auto"/>
+        </w:pBdr>
+      </w:pPr>
+    </w:p>
+    <w:p>
+      <w:pPr>
+        <w:pBdr>
+          <w:top w:val="single" w:sz="4" w:space="1" w:color="auto"/>
+          <w:left w:val="single" w:sz="4" w:space="4" w:color="auto"/>
+          <w:bottom w:val="single" w:sz="4" w:space="1" w:color="auto"/>
+          <w:right w:val="single" w:sz="4" w:space="4" w:color="auto"/>
+        </w:pBdr>
+      </w:pPr>
+      <w:r>
+        <w:t xml:space="preserve">Team members have </w:t>
+      </w:r>
+      <w:proofErr w:type="spellStart"/>
+      <w:r>
+        <w:t>analyzed</w:t>
+      </w:r>
+      <w:proofErr w:type="spellEnd"/>
+      <w:r>
+        <w:t xml:space="preserve"> and tried to implement the code changes, Git hub has proved useful in the team development environment. Project members are having a hard time using. .</w:t>
+      </w:r>
+      <w:proofErr w:type="spellStart"/>
+      <w:r>
+        <w:t>xdf</w:t>
+      </w:r>
+      <w:proofErr w:type="spellEnd"/>
+      <w:r>
+        <w:t xml:space="preserve"> format and creating dummy scripts to test the implementation on the Raspberry pi. As test data has not been received yet </w:t>
+      </w:r>
+    </w:p>
+    <w:p>
+      <w:pPr>
+        <w:pBdr>
+          <w:top w:val="single" w:sz="4" w:space="1" w:color="auto"/>
+          <w:left w:val="single" w:sz="4" w:space="4" w:color="auto"/>
+          <w:bottom w:val="single" w:sz="4" w:space="1" w:color="auto"/>
+          <w:right w:val="single" w:sz="4" w:space="4" w:color="auto"/>
+        </w:pBdr>
+      </w:pPr>
+    </w:p>
+    <w:p>
+      <w:pPr>
+        <w:pBdr>
+          <w:top w:val="single" w:sz="4" w:space="1" w:color="auto"/>
+          <w:left w:val="single" w:sz="4" w:space="4" w:color="auto"/>
+          <w:bottom w:val="single" w:sz="4" w:space="1" w:color="auto"/>
+          <w:right w:val="single" w:sz="4" w:space="4" w:color="auto"/>
+        </w:pBdr>
+      </w:pPr>
+      <w:r>
+        <w:t>Result:</w:t>
+      </w:r>
+    </w:p>
+    <w:p>
+      <w:pPr>
+        <w:pBdr>
+          <w:top w:val="single" w:sz="4" w:space="1" w:color="auto"/>
+          <w:left w:val="single" w:sz="4" w:space="4" w:color="auto"/>
+          <w:bottom w:val="single" w:sz="4" w:space="1" w:color="auto"/>
+          <w:right w:val="single" w:sz="4" w:space="4" w:color="auto"/>
+        </w:pBdr>
+      </w:pPr>
+      <w:r>
+        <w:t xml:space="preserve">Team members brute forced and hacked together a basic implementation which proved useful in testing. </w:t>
+      </w:r>
+    </w:p>
+    <w:p/>
+    <w:p>
+      <w:pPr>
+        <w:pBdr>
+          <w:top w:val="single" w:sz="4" w:space="1" w:color="auto"/>
+          <w:left w:val="single" w:sz="4" w:space="4" w:color="auto"/>
+          <w:bottom w:val="single" w:sz="4" w:space="1" w:color="auto"/>
+          <w:right w:val="single" w:sz="4" w:space="4" w:color="auto"/>
+        </w:pBdr>
+      </w:pPr>
+      <w:r>
+        <w:t>Date: 8/30/18</w:t>
+      </w:r>
+    </w:p>
+    <w:p>
+      <w:pPr>
+        <w:pBdr>
+          <w:top w:val="single" w:sz="4" w:space="1" w:color="auto"/>
+          <w:left w:val="single" w:sz="4" w:space="4" w:color="auto"/>
+          <w:bottom w:val="single" w:sz="4" w:space="1" w:color="auto"/>
+          <w:right w:val="single" w:sz="4" w:space="4" w:color="auto"/>
+        </w:pBdr>
+      </w:pPr>
+      <w:r>
+        <w:t>Title: LED Driver implementation</w:t>
+      </w:r>
+    </w:p>
+    <w:p>
+      <w:pPr>
+        <w:pBdr>
+          <w:top w:val="single" w:sz="4" w:space="1" w:color="auto"/>
+          <w:left w:val="single" w:sz="4" w:space="4" w:color="auto"/>
+          <w:bottom w:val="single" w:sz="4" w:space="1" w:color="auto"/>
+          <w:right w:val="single" w:sz="4" w:space="4" w:color="auto"/>
+        </w:pBdr>
+      </w:pPr>
+      <w:r>
+        <w:t>Parties involved: all team members</w:t>
+      </w:r>
+    </w:p>
+    <w:p>
+      <w:pPr>
+        <w:pBdr>
+          <w:top w:val="single" w:sz="4" w:space="1" w:color="auto"/>
+          <w:left w:val="single" w:sz="4" w:space="4" w:color="auto"/>
+          <w:bottom w:val="single" w:sz="4" w:space="1" w:color="auto"/>
+          <w:right w:val="single" w:sz="4" w:space="4" w:color="auto"/>
+        </w:pBdr>
+      </w:pPr>
+      <w:r>
+        <w:t>Priority: Major</w:t>
+      </w:r>
+    </w:p>
+    <w:p>
+      <w:pPr>
+        <w:pBdr>
+          <w:top w:val="single" w:sz="4" w:space="1" w:color="auto"/>
+          <w:left w:val="single" w:sz="4" w:space="4" w:color="auto"/>
+          <w:bottom w:val="single" w:sz="4" w:space="1" w:color="auto"/>
+          <w:right w:val="single" w:sz="4" w:space="4" w:color="auto"/>
+        </w:pBdr>
+      </w:pPr>
+    </w:p>
+    <w:p>
+      <w:pPr>
+        <w:pBdr>
+          <w:top w:val="single" w:sz="4" w:space="1" w:color="auto"/>
+          <w:left w:val="single" w:sz="4" w:space="4" w:color="auto"/>
+          <w:bottom w:val="single" w:sz="4" w:space="1" w:color="auto"/>
+          <w:right w:val="single" w:sz="4" w:space="4" w:color="auto"/>
+        </w:pBdr>
+      </w:pPr>
+      <w:r>
+        <w:t xml:space="preserve">Team had encountered issues implementing LED drivers to control specific </w:t>
+      </w:r>
+      <w:proofErr w:type="spellStart"/>
+      <w:r>
+        <w:t>colors</w:t>
+      </w:r>
+      <w:proofErr w:type="spellEnd"/>
+      <w:r>
+        <w:t xml:space="preserve"> and configuring power requirements.</w:t>
+      </w:r>
+    </w:p>
+    <w:p>
+      <w:pPr>
+        <w:pBdr>
+          <w:top w:val="single" w:sz="4" w:space="1" w:color="auto"/>
+          <w:left w:val="single" w:sz="4" w:space="4" w:color="auto"/>
+          <w:bottom w:val="single" w:sz="4" w:space="1" w:color="auto"/>
+          <w:right w:val="single" w:sz="4" w:space="4" w:color="auto"/>
+        </w:pBdr>
+      </w:pPr>
+    </w:p>
+    <w:p>
+      <w:pPr>
+        <w:pBdr>
+          <w:top w:val="single" w:sz="4" w:space="1" w:color="auto"/>
+          <w:left w:val="single" w:sz="4" w:space="4" w:color="auto"/>
+          <w:bottom w:val="single" w:sz="4" w:space="1" w:color="auto"/>
+          <w:right w:val="single" w:sz="4" w:space="4" w:color="auto"/>
+        </w:pBdr>
+      </w:pPr>
+      <w:r>
+        <w:t>Result:</w:t>
+      </w:r>
+    </w:p>
+    <w:p>
+      <w:pPr>
+        <w:pBdr>
+          <w:top w:val="single" w:sz="4" w:space="1" w:color="auto"/>
+          <w:left w:val="single" w:sz="4" w:space="4" w:color="auto"/>
+          <w:bottom w:val="single" w:sz="4" w:space="1" w:color="auto"/>
+          <w:right w:val="single" w:sz="4" w:space="4" w:color="auto"/>
+        </w:pBdr>
+      </w:pPr>
+      <w:r>
+        <w:t xml:space="preserve">Team worked together to look at drivers and check online user guides on how to fix the issues. Team came to a satisfactory conclusion. </w:t>
+      </w:r>
+    </w:p>
+    <w:p/>
+    <w:p>
+      <w:pPr>
+        <w:pStyle w:val="NoSpacing"/>
+        <w:pBdr>
+          <w:top w:val="single" w:sz="4" w:space="1" w:color="auto"/>
+          <w:left w:val="single" w:sz="4" w:space="4" w:color="auto"/>
+          <w:bottom w:val="single" w:sz="4" w:space="1" w:color="auto"/>
+          <w:right w:val="single" w:sz="4" w:space="4" w:color="auto"/>
+        </w:pBdr>
+      </w:pPr>
+      <w:r>
+        <w:t>Date: 9/6/2018</w:t>
+      </w:r>
+    </w:p>
+    <w:p>
+      <w:pPr>
+        <w:pStyle w:val="NoSpacing"/>
+        <w:pBdr>
+          <w:top w:val="single" w:sz="4" w:space="1" w:color="auto"/>
+          <w:left w:val="single" w:sz="4" w:space="4" w:color="auto"/>
+          <w:bottom w:val="single" w:sz="4" w:space="1" w:color="auto"/>
+          <w:right w:val="single" w:sz="4" w:space="4" w:color="auto"/>
+        </w:pBdr>
+      </w:pPr>
+      <w:r>
+        <w:t xml:space="preserve">Title: Epoch+ Bluetooth connectivity issues </w:t>
+      </w:r>
+      <w:proofErr w:type="spellStart"/>
+      <w:r>
+        <w:t>RaspberryPI</w:t>
+      </w:r>
+      <w:proofErr w:type="spellEnd"/>
+    </w:p>
+    <w:p>
+      <w:pPr>
+        <w:pStyle w:val="NoSpacing"/>
+        <w:pBdr>
+          <w:top w:val="single" w:sz="4" w:space="1" w:color="auto"/>
+          <w:left w:val="single" w:sz="4" w:space="4" w:color="auto"/>
+          <w:bottom w:val="single" w:sz="4" w:space="1" w:color="auto"/>
+          <w:right w:val="single" w:sz="4" w:space="4" w:color="auto"/>
+        </w:pBdr>
+      </w:pPr>
+      <w:r>
+        <w:t>Parties involved: Michael</w:t>
+      </w:r>
+    </w:p>
+    <w:p>
+      <w:pPr>
+        <w:pStyle w:val="NoSpacing"/>
+        <w:pBdr>
+          <w:top w:val="single" w:sz="4" w:space="1" w:color="auto"/>
+          <w:left w:val="single" w:sz="4" w:space="4" w:color="auto"/>
+          <w:bottom w:val="single" w:sz="4" w:space="1" w:color="auto"/>
+          <w:right w:val="single" w:sz="4" w:space="4" w:color="auto"/>
+        </w:pBdr>
+      </w:pPr>
+      <w:r>
+        <w:t>Priority: minor</w:t>
+      </w:r>
+    </w:p>
+    <w:p>
+      <w:pPr>
+        <w:pStyle w:val="NoSpacing"/>
+        <w:pBdr>
+          <w:top w:val="single" w:sz="4" w:space="1" w:color="auto"/>
+          <w:left w:val="single" w:sz="4" w:space="4" w:color="auto"/>
+          <w:bottom w:val="single" w:sz="4" w:space="1" w:color="auto"/>
+          <w:right w:val="single" w:sz="4" w:space="4" w:color="auto"/>
+        </w:pBdr>
+      </w:pPr>
+    </w:p>
+    <w:p>
+      <w:pPr>
+        <w:pStyle w:val="NoSpacing"/>
+        <w:pBdr>
+          <w:top w:val="single" w:sz="4" w:space="1" w:color="auto"/>
+          <w:left w:val="single" w:sz="4" w:space="4" w:color="auto"/>
+          <w:bottom w:val="single" w:sz="4" w:space="1" w:color="auto"/>
+          <w:right w:val="single" w:sz="4" w:space="4" w:color="auto"/>
+        </w:pBdr>
+      </w:pPr>
+      <w:r>
+        <w:t>Description:</w:t>
+      </w:r>
+    </w:p>
+    <w:p>
+      <w:pPr>
+        <w:pBdr>
+          <w:top w:val="single" w:sz="4" w:space="1" w:color="auto"/>
+          <w:left w:val="single" w:sz="4" w:space="4" w:color="auto"/>
+          <w:bottom w:val="single" w:sz="4" w:space="1" w:color="auto"/>
+          <w:right w:val="single" w:sz="4" w:space="4" w:color="auto"/>
+        </w:pBdr>
+      </w:pPr>
+      <w:r>
+        <w:t>While implementing Bluetooth capability for transferring data between the raspberry pi and epoch+ headset. Michael ran into problems with the PI unable to form a proper connection to the device.</w:t>
+      </w:r>
+    </w:p>
+    <w:p>
+      <w:pPr>
+        <w:pBdr>
+          <w:top w:val="single" w:sz="4" w:space="1" w:color="auto"/>
+          <w:left w:val="single" w:sz="4" w:space="4" w:color="auto"/>
+          <w:bottom w:val="single" w:sz="4" w:space="1" w:color="auto"/>
+          <w:right w:val="single" w:sz="4" w:space="4" w:color="auto"/>
+        </w:pBdr>
+      </w:pPr>
+      <w:r>
+        <w:t>Result:</w:t>
+      </w:r>
+    </w:p>
+    <w:p>
+      <w:pPr>
+        <w:pBdr>
+          <w:top w:val="single" w:sz="4" w:space="1" w:color="auto"/>
+          <w:left w:val="single" w:sz="4" w:space="4" w:color="auto"/>
+          <w:bottom w:val="single" w:sz="4" w:space="1" w:color="auto"/>
+          <w:right w:val="single" w:sz="4" w:space="4" w:color="auto"/>
+        </w:pBdr>
+      </w:pPr>
+      <w:r>
+        <w:t>Team members consulted Documentation on line and eventually got the PI to receive the signal.</w:t>
+      </w:r>
+    </w:p>
+    <w:p/>
+    <w:p>
+      <w:pPr>
+        <w:pStyle w:val="NoSpacing"/>
+        <w:pBdr>
+          <w:top w:val="single" w:sz="4" w:space="1" w:color="auto"/>
+          <w:left w:val="single" w:sz="4" w:space="4" w:color="auto"/>
+          <w:bottom w:val="single" w:sz="4" w:space="1" w:color="auto"/>
+          <w:right w:val="single" w:sz="4" w:space="4" w:color="auto"/>
+        </w:pBdr>
+      </w:pPr>
+      <w:r>
+        <w:t>Date: 9/20/2018</w:t>
+      </w:r>
+    </w:p>
+    <w:p>
+      <w:pPr>
+        <w:pStyle w:val="NoSpacing"/>
+        <w:pBdr>
+          <w:top w:val="single" w:sz="4" w:space="1" w:color="auto"/>
+          <w:left w:val="single" w:sz="4" w:space="4" w:color="auto"/>
+          <w:bottom w:val="single" w:sz="4" w:space="1" w:color="auto"/>
+          <w:right w:val="single" w:sz="4" w:space="4" w:color="auto"/>
+        </w:pBdr>
+      </w:pPr>
+      <w:r>
+        <w:t>Title: LED Driver implementation problems</w:t>
+      </w:r>
+    </w:p>
+    <w:p>
+      <w:pPr>
+        <w:pStyle w:val="NoSpacing"/>
+        <w:pBdr>
+          <w:top w:val="single" w:sz="4" w:space="1" w:color="auto"/>
+          <w:left w:val="single" w:sz="4" w:space="4" w:color="auto"/>
+          <w:bottom w:val="single" w:sz="4" w:space="1" w:color="auto"/>
+          <w:right w:val="single" w:sz="4" w:space="4" w:color="auto"/>
+        </w:pBdr>
+      </w:pPr>
+      <w:r>
+        <w:t>Parties Involved: all Team members</w:t>
+      </w:r>
+    </w:p>
+    <w:p>
+      <w:pPr>
+        <w:pStyle w:val="NoSpacing"/>
+        <w:pBdr>
+          <w:top w:val="single" w:sz="4" w:space="1" w:color="auto"/>
+          <w:left w:val="single" w:sz="4" w:space="4" w:color="auto"/>
+          <w:bottom w:val="single" w:sz="4" w:space="1" w:color="auto"/>
+          <w:right w:val="single" w:sz="4" w:space="4" w:color="auto"/>
+        </w:pBdr>
+      </w:pPr>
+      <w:r>
+        <w:t>Criticality: High</w:t>
+      </w:r>
+    </w:p>
+    <w:p>
+      <w:pPr>
+        <w:pStyle w:val="NoSpacing"/>
+        <w:pBdr>
+          <w:top w:val="single" w:sz="4" w:space="1" w:color="auto"/>
+          <w:left w:val="single" w:sz="4" w:space="4" w:color="auto"/>
+          <w:bottom w:val="single" w:sz="4" w:space="1" w:color="auto"/>
+          <w:right w:val="single" w:sz="4" w:space="4" w:color="auto"/>
+        </w:pBdr>
+      </w:pPr>
+    </w:p>
+    <w:p>
+      <w:pPr>
+        <w:pStyle w:val="NoSpacing"/>
         <w:pBdr>
           <w:top w:val="single" w:sz="4" w:space="1" w:color="auto"/>
           <w:left w:val="single" w:sz="4" w:space="4" w:color="auto"/>
@@ -7716,11 +8126,222 @@
       </w:pPr>
       <w:r>
         <w:lastRenderedPageBreak/>
-        <w:t>Date: 23/08/2018</w:t>
-      </w:r>
-    </w:p>
-    <w:p>
-      <w:pPr>
+        <w:t>Description:</w:t>
+      </w:r>
+    </w:p>
+    <w:p>
+      <w:pPr>
+        <w:pStyle w:val="NoSpacing"/>
+        <w:pBdr>
+          <w:top w:val="single" w:sz="4" w:space="1" w:color="auto"/>
+          <w:left w:val="single" w:sz="4" w:space="4" w:color="auto"/>
+          <w:bottom w:val="single" w:sz="4" w:space="1" w:color="auto"/>
+          <w:right w:val="single" w:sz="4" w:space="4" w:color="auto"/>
+        </w:pBdr>
+      </w:pPr>
+      <w:r>
+        <w:t xml:space="preserve">While running program on raspberry pi the team encountered issues with unsigned integers returning a -1 value. Team was expecting a return value of 1-255 which would be used to highlight a </w:t>
+      </w:r>
+      <w:r>
+        <w:t>colour</w:t>
+      </w:r>
+      <w:r>
+        <w:t xml:space="preserve"> on the LED strip.</w:t>
+      </w:r>
+    </w:p>
+    <w:p>
+      <w:pPr>
+        <w:pBdr>
+          <w:top w:val="single" w:sz="4" w:space="1" w:color="auto"/>
+          <w:left w:val="single" w:sz="4" w:space="4" w:color="auto"/>
+          <w:bottom w:val="single" w:sz="4" w:space="1" w:color="auto"/>
+          <w:right w:val="single" w:sz="4" w:space="4" w:color="auto"/>
+        </w:pBdr>
+      </w:pPr>
+    </w:p>
+    <w:p>
+      <w:pPr>
+        <w:pStyle w:val="NoSpacing"/>
+        <w:pBdr>
+          <w:top w:val="single" w:sz="4" w:space="1" w:color="auto"/>
+          <w:left w:val="single" w:sz="4" w:space="4" w:color="auto"/>
+          <w:bottom w:val="single" w:sz="4" w:space="1" w:color="auto"/>
+          <w:right w:val="single" w:sz="4" w:space="4" w:color="auto"/>
+        </w:pBdr>
+      </w:pPr>
+      <w:r>
+        <w:t>Result:</w:t>
+      </w:r>
+    </w:p>
+    <w:p>
+      <w:pPr>
+        <w:pStyle w:val="NoSpacing"/>
+        <w:pBdr>
+          <w:top w:val="single" w:sz="4" w:space="1" w:color="auto"/>
+          <w:left w:val="single" w:sz="4" w:space="4" w:color="auto"/>
+          <w:bottom w:val="single" w:sz="4" w:space="1" w:color="auto"/>
+          <w:right w:val="single" w:sz="4" w:space="4" w:color="auto"/>
+        </w:pBdr>
+      </w:pPr>
+      <w:r>
+        <w:t>Josh and Michael have started to debug the issue and going through log statements in the Raspberry Pi.</w:t>
+      </w:r>
+    </w:p>
+    <w:p/>
+    <w:p>
+      <w:pPr>
+        <w:pStyle w:val="NoSpacing"/>
+        <w:pBdr>
+          <w:top w:val="single" w:sz="4" w:space="1" w:color="auto"/>
+          <w:left w:val="single" w:sz="4" w:space="4" w:color="auto"/>
+          <w:bottom w:val="single" w:sz="4" w:space="1" w:color="auto"/>
+          <w:right w:val="single" w:sz="4" w:space="4" w:color="auto"/>
+        </w:pBdr>
+      </w:pPr>
+      <w:r>
+        <w:t>Date: 10/4/2018</w:t>
+      </w:r>
+    </w:p>
+    <w:p>
+      <w:pPr>
+        <w:pStyle w:val="NoSpacing"/>
+        <w:pBdr>
+          <w:top w:val="single" w:sz="4" w:space="1" w:color="auto"/>
+          <w:left w:val="single" w:sz="4" w:space="4" w:color="auto"/>
+          <w:bottom w:val="single" w:sz="4" w:space="1" w:color="auto"/>
+          <w:right w:val="single" w:sz="4" w:space="4" w:color="auto"/>
+        </w:pBdr>
+      </w:pPr>
+      <w:r>
+        <w:t>Title: Raspberry Pi implementation problems</w:t>
+      </w:r>
+    </w:p>
+    <w:p>
+      <w:pPr>
+        <w:pStyle w:val="NoSpacing"/>
+        <w:pBdr>
+          <w:top w:val="single" w:sz="4" w:space="1" w:color="auto"/>
+          <w:left w:val="single" w:sz="4" w:space="4" w:color="auto"/>
+          <w:bottom w:val="single" w:sz="4" w:space="1" w:color="auto"/>
+          <w:right w:val="single" w:sz="4" w:space="4" w:color="auto"/>
+        </w:pBdr>
+      </w:pPr>
+      <w:r>
+        <w:t>Parties involved: Michael Doug</w:t>
+      </w:r>
+    </w:p>
+    <w:p>
+      <w:pPr>
+        <w:pStyle w:val="NoSpacing"/>
+        <w:pBdr>
+          <w:top w:val="single" w:sz="4" w:space="1" w:color="auto"/>
+          <w:left w:val="single" w:sz="4" w:space="4" w:color="auto"/>
+          <w:bottom w:val="single" w:sz="4" w:space="1" w:color="auto"/>
+          <w:right w:val="single" w:sz="4" w:space="4" w:color="auto"/>
+        </w:pBdr>
+      </w:pPr>
+      <w:r>
+        <w:t>Criticality: Low</w:t>
+      </w:r>
+    </w:p>
+    <w:p>
+      <w:pPr>
+        <w:pBdr>
+          <w:top w:val="single" w:sz="4" w:space="1" w:color="auto"/>
+          <w:left w:val="single" w:sz="4" w:space="4" w:color="auto"/>
+          <w:bottom w:val="single" w:sz="4" w:space="1" w:color="auto"/>
+          <w:right w:val="single" w:sz="4" w:space="4" w:color="auto"/>
+        </w:pBdr>
+      </w:pPr>
+    </w:p>
+    <w:p>
+      <w:pPr>
+        <w:pStyle w:val="NoSpacing"/>
+        <w:pBdr>
+          <w:top w:val="single" w:sz="4" w:space="1" w:color="auto"/>
+          <w:left w:val="single" w:sz="4" w:space="4" w:color="auto"/>
+          <w:bottom w:val="single" w:sz="4" w:space="1" w:color="auto"/>
+          <w:right w:val="single" w:sz="4" w:space="4" w:color="auto"/>
+        </w:pBdr>
+      </w:pPr>
+      <w:r>
+        <w:t>Description:</w:t>
+      </w:r>
+    </w:p>
+    <w:p>
+      <w:pPr>
+        <w:pStyle w:val="NoSpacing"/>
+        <w:pBdr>
+          <w:top w:val="single" w:sz="4" w:space="1" w:color="auto"/>
+          <w:left w:val="single" w:sz="4" w:space="4" w:color="auto"/>
+          <w:bottom w:val="single" w:sz="4" w:space="1" w:color="auto"/>
+          <w:right w:val="single" w:sz="4" w:space="4" w:color="auto"/>
+        </w:pBdr>
+      </w:pPr>
+      <w:r>
+        <w:t>While trying to implement the drivers from Josh’s software program Michael had issues trying to get the program to function correctly. Work began on trying to fix the implementation from Josh’s Drivers.</w:t>
+      </w:r>
+    </w:p>
+    <w:p>
+      <w:pPr>
+        <w:pBdr>
+          <w:top w:val="single" w:sz="4" w:space="1" w:color="auto"/>
+          <w:left w:val="single" w:sz="4" w:space="4" w:color="auto"/>
+          <w:bottom w:val="single" w:sz="4" w:space="1" w:color="auto"/>
+          <w:right w:val="single" w:sz="4" w:space="4" w:color="auto"/>
+        </w:pBdr>
+      </w:pPr>
+    </w:p>
+    <w:p>
+      <w:pPr>
+        <w:pBdr>
+          <w:top w:val="single" w:sz="4" w:space="1" w:color="auto"/>
+          <w:left w:val="single" w:sz="4" w:space="4" w:color="auto"/>
+          <w:bottom w:val="single" w:sz="4" w:space="1" w:color="auto"/>
+          <w:right w:val="single" w:sz="4" w:space="4" w:color="auto"/>
+        </w:pBdr>
+      </w:pPr>
+      <w:r>
+        <w:t>Result:</w:t>
+      </w:r>
+    </w:p>
+    <w:p>
+      <w:pPr>
+        <w:pBdr>
+          <w:top w:val="single" w:sz="4" w:space="1" w:color="auto"/>
+          <w:left w:val="single" w:sz="4" w:space="4" w:color="auto"/>
+          <w:bottom w:val="single" w:sz="4" w:space="1" w:color="auto"/>
+          <w:right w:val="single" w:sz="4" w:space="4" w:color="auto"/>
+        </w:pBdr>
+      </w:pPr>
+      <w:r>
+        <w:t>WIP.</w:t>
+      </w:r>
+    </w:p>
+    <w:p/>
+    <w:p>
+      <w:pPr>
+        <w:pStyle w:val="NoSpacing"/>
+        <w:pBdr>
+          <w:top w:val="single" w:sz="4" w:space="1" w:color="auto"/>
+          <w:left w:val="single" w:sz="4" w:space="4" w:color="auto"/>
+          <w:bottom w:val="single" w:sz="4" w:space="1" w:color="auto"/>
+          <w:right w:val="single" w:sz="4" w:space="4" w:color="auto"/>
+        </w:pBdr>
+      </w:pPr>
+      <w:r>
+        <w:t>Date: 10/</w:t>
+      </w:r>
+      <w:r>
+        <w:t>11</w:t>
+      </w:r>
+      <w:r>
+        <w:t>/2018</w:t>
+      </w:r>
+    </w:p>
+    <w:p>
+      <w:pPr>
+        <w:pStyle w:val="NoSpacing"/>
         <w:pBdr>
           <w:top w:val="single" w:sz="4" w:space="1" w:color="auto"/>
           <w:left w:val="single" w:sz="4" w:space="4" w:color="auto"/>
@@ -7731,631 +8352,208 @@
       <w:r>
         <w:t xml:space="preserve">Title: </w:t>
       </w:r>
-      <w:proofErr w:type="gramStart"/>
-      <w:r>
-        <w:t>Implementing .</w:t>
+      <w:r>
+        <w:t>3D printed Brain Malfunction</w:t>
+      </w:r>
+    </w:p>
+    <w:p>
+      <w:pPr>
+        <w:pStyle w:val="NoSpacing"/>
+        <w:pBdr>
+          <w:top w:val="single" w:sz="4" w:space="1" w:color="auto"/>
+          <w:left w:val="single" w:sz="4" w:space="4" w:color="auto"/>
+          <w:bottom w:val="single" w:sz="4" w:space="1" w:color="auto"/>
+          <w:right w:val="single" w:sz="4" w:space="4" w:color="auto"/>
+        </w:pBdr>
+      </w:pPr>
+      <w:r>
+        <w:t xml:space="preserve">Parties involved: </w:t>
+      </w:r>
+      <w:r>
+        <w:t xml:space="preserve">George </w:t>
       </w:r>
       <w:proofErr w:type="spellStart"/>
       <w:r>
-        <w:t>xdf</w:t>
+        <w:t>Prios</w:t>
       </w:r>
       <w:proofErr w:type="spellEnd"/>
-      <w:proofErr w:type="gramEnd"/>
-      <w:r>
-        <w:t xml:space="preserve"> format</w:t>
-      </w:r>
-    </w:p>
-    <w:p>
-      <w:pPr>
-        <w:pBdr>
-          <w:top w:val="single" w:sz="4" w:space="1" w:color="auto"/>
-          <w:left w:val="single" w:sz="4" w:space="4" w:color="auto"/>
-          <w:bottom w:val="single" w:sz="4" w:space="1" w:color="auto"/>
-          <w:right w:val="single" w:sz="4" w:space="4" w:color="auto"/>
-        </w:pBdr>
-      </w:pPr>
-      <w:r>
-        <w:t>Parties Involved: Project Team</w:t>
-      </w:r>
-    </w:p>
-    <w:p>
-      <w:pPr>
-        <w:pBdr>
-          <w:top w:val="single" w:sz="4" w:space="1" w:color="auto"/>
-          <w:left w:val="single" w:sz="4" w:space="4" w:color="auto"/>
-          <w:bottom w:val="single" w:sz="4" w:space="1" w:color="auto"/>
-          <w:right w:val="single" w:sz="4" w:space="4" w:color="auto"/>
-        </w:pBdr>
-      </w:pPr>
-    </w:p>
-    <w:p>
-      <w:pPr>
-        <w:pBdr>
-          <w:top w:val="single" w:sz="4" w:space="1" w:color="auto"/>
-          <w:left w:val="single" w:sz="4" w:space="4" w:color="auto"/>
-          <w:bottom w:val="single" w:sz="4" w:space="1" w:color="auto"/>
-          <w:right w:val="single" w:sz="4" w:space="4" w:color="auto"/>
-        </w:pBdr>
-      </w:pPr>
-      <w:r>
-        <w:t xml:space="preserve">Team members have </w:t>
-      </w:r>
-      <w:proofErr w:type="spellStart"/>
-      <w:r>
-        <w:t>analyzed</w:t>
-      </w:r>
-      <w:proofErr w:type="spellEnd"/>
-      <w:r>
-        <w:t xml:space="preserve"> and tried to implement the code changes, Git hub has proved useful in the team development environment. Project members are having a hard time using. </w:t>
-      </w:r>
-      <w:proofErr w:type="gramStart"/>
+    </w:p>
+    <w:p>
+      <w:pPr>
+        <w:pStyle w:val="NoSpacing"/>
+        <w:pBdr>
+          <w:top w:val="single" w:sz="4" w:space="1" w:color="auto"/>
+          <w:left w:val="single" w:sz="4" w:space="4" w:color="auto"/>
+          <w:bottom w:val="single" w:sz="4" w:space="1" w:color="auto"/>
+          <w:right w:val="single" w:sz="4" w:space="4" w:color="auto"/>
+        </w:pBdr>
+      </w:pPr>
+      <w:r>
+        <w:t xml:space="preserve">Criticality: </w:t>
+      </w:r>
+      <w:r>
+        <w:t>Medium</w:t>
+      </w:r>
+    </w:p>
+    <w:p>
+      <w:pPr>
+        <w:pBdr>
+          <w:top w:val="single" w:sz="4" w:space="1" w:color="auto"/>
+          <w:left w:val="single" w:sz="4" w:space="4" w:color="auto"/>
+          <w:bottom w:val="single" w:sz="4" w:space="1" w:color="auto"/>
+          <w:right w:val="single" w:sz="4" w:space="4" w:color="auto"/>
+        </w:pBdr>
+      </w:pPr>
+    </w:p>
+    <w:p>
+      <w:pPr>
+        <w:pStyle w:val="NoSpacing"/>
+        <w:pBdr>
+          <w:top w:val="single" w:sz="4" w:space="1" w:color="auto"/>
+          <w:left w:val="single" w:sz="4" w:space="4" w:color="auto"/>
+          <w:bottom w:val="single" w:sz="4" w:space="1" w:color="auto"/>
+          <w:right w:val="single" w:sz="4" w:space="4" w:color="auto"/>
+        </w:pBdr>
+      </w:pPr>
+      <w:r>
+        <w:t>Description:</w:t>
+      </w:r>
+    </w:p>
+    <w:p>
+      <w:pPr>
+        <w:pStyle w:val="NoSpacing"/>
+        <w:pBdr>
+          <w:top w:val="single" w:sz="4" w:space="1" w:color="auto"/>
+          <w:left w:val="single" w:sz="4" w:space="4" w:color="auto"/>
+          <w:bottom w:val="single" w:sz="4" w:space="1" w:color="auto"/>
+          <w:right w:val="single" w:sz="4" w:space="4" w:color="auto"/>
+        </w:pBdr>
+      </w:pPr>
+      <w:r>
+        <w:t xml:space="preserve">While printing the 3D printed model of </w:t>
+      </w:r>
+      <w:r>
+        <w:t>Trent’s</w:t>
+      </w:r>
+      <w:r>
+        <w:t xml:space="preserve"> brain for the seminar </w:t>
+      </w:r>
+      <w:r>
+        <w:t xml:space="preserve">that will be holding the LED’s issues arose in the structure of the print and problems with </w:t>
+      </w:r>
+      <w:r>
+        <w:t>hollowing it out.</w:t>
+      </w:r>
+    </w:p>
+    <w:p>
+      <w:pPr>
+        <w:pBdr>
+          <w:top w:val="single" w:sz="4" w:space="1" w:color="auto"/>
+          <w:left w:val="single" w:sz="4" w:space="4" w:color="auto"/>
+          <w:bottom w:val="single" w:sz="4" w:space="1" w:color="auto"/>
+          <w:right w:val="single" w:sz="4" w:space="4" w:color="auto"/>
+        </w:pBdr>
+      </w:pPr>
+    </w:p>
+    <w:p>
+      <w:pPr>
+        <w:pBdr>
+          <w:top w:val="single" w:sz="4" w:space="1" w:color="auto"/>
+          <w:left w:val="single" w:sz="4" w:space="4" w:color="auto"/>
+          <w:bottom w:val="single" w:sz="4" w:space="1" w:color="auto"/>
+          <w:right w:val="single" w:sz="4" w:space="4" w:color="auto"/>
+        </w:pBdr>
+      </w:pPr>
+      <w:r>
+        <w:t>Result:</w:t>
+      </w:r>
+    </w:p>
+    <w:p>
+      <w:pPr>
+        <w:pBdr>
+          <w:top w:val="single" w:sz="4" w:space="1" w:color="auto"/>
+          <w:left w:val="single" w:sz="4" w:space="4" w:color="auto"/>
+          <w:bottom w:val="single" w:sz="4" w:space="1" w:color="auto"/>
+          <w:right w:val="single" w:sz="4" w:space="4" w:color="auto"/>
+        </w:pBdr>
+      </w:pPr>
+      <w:r>
+        <w:t>A reprint of the model took place and replaced the original version</w:t>
+      </w:r>
       <w:r>
         <w:t>.</w:t>
       </w:r>
-      <w:proofErr w:type="spellStart"/>
-      <w:r>
-        <w:t>xdf</w:t>
-      </w:r>
-      <w:proofErr w:type="spellEnd"/>
-      <w:proofErr w:type="gramEnd"/>
-      <w:r>
-        <w:t xml:space="preserve"> format and creating dummy scripts to test the implementation on the Raspberry pi. As test data has not been received yet </w:t>
-      </w:r>
-    </w:p>
-    <w:p>
-      <w:pPr>
-        <w:pBdr>
-          <w:top w:val="single" w:sz="4" w:space="1" w:color="auto"/>
-          <w:left w:val="single" w:sz="4" w:space="4" w:color="auto"/>
-          <w:bottom w:val="single" w:sz="4" w:space="1" w:color="auto"/>
-          <w:right w:val="single" w:sz="4" w:space="4" w:color="auto"/>
-        </w:pBdr>
-      </w:pPr>
-    </w:p>
-    <w:p>
-      <w:pPr>
-        <w:pBdr>
-          <w:top w:val="single" w:sz="4" w:space="1" w:color="auto"/>
-          <w:left w:val="single" w:sz="4" w:space="4" w:color="auto"/>
-          <w:bottom w:val="single" w:sz="4" w:space="1" w:color="auto"/>
-          <w:right w:val="single" w:sz="4" w:space="4" w:color="auto"/>
-        </w:pBdr>
-      </w:pPr>
-      <w:r>
-        <w:t>Result:</w:t>
-      </w:r>
-    </w:p>
-    <w:p>
-      <w:pPr>
-        <w:pBdr>
-          <w:top w:val="single" w:sz="4" w:space="1" w:color="auto"/>
-          <w:left w:val="single" w:sz="4" w:space="4" w:color="auto"/>
-          <w:bottom w:val="single" w:sz="4" w:space="1" w:color="auto"/>
-          <w:right w:val="single" w:sz="4" w:space="4" w:color="auto"/>
-        </w:pBdr>
-      </w:pPr>
-      <w:r>
-        <w:t xml:space="preserve">Team members brute forced and hacked together a basic implementation which proved useful in testing. </w:t>
-      </w:r>
-    </w:p>
-    <w:p/>
-    <w:p>
-      <w:pPr>
-        <w:pBdr>
-          <w:top w:val="single" w:sz="4" w:space="1" w:color="auto"/>
-          <w:left w:val="single" w:sz="4" w:space="4" w:color="auto"/>
-          <w:bottom w:val="single" w:sz="4" w:space="1" w:color="auto"/>
-          <w:right w:val="single" w:sz="4" w:space="4" w:color="auto"/>
-        </w:pBdr>
-      </w:pPr>
-      <w:r>
-        <w:t>Date: 8/30/18</w:t>
-      </w:r>
-    </w:p>
-    <w:p>
-      <w:pPr>
-        <w:pBdr>
-          <w:top w:val="single" w:sz="4" w:space="1" w:color="auto"/>
-          <w:left w:val="single" w:sz="4" w:space="4" w:color="auto"/>
-          <w:bottom w:val="single" w:sz="4" w:space="1" w:color="auto"/>
-          <w:right w:val="single" w:sz="4" w:space="4" w:color="auto"/>
-        </w:pBdr>
-      </w:pPr>
-      <w:r>
-        <w:t>Title: LED Driver implementation</w:t>
-      </w:r>
-    </w:p>
-    <w:p>
-      <w:pPr>
-        <w:pBdr>
-          <w:top w:val="single" w:sz="4" w:space="1" w:color="auto"/>
-          <w:left w:val="single" w:sz="4" w:space="4" w:color="auto"/>
-          <w:bottom w:val="single" w:sz="4" w:space="1" w:color="auto"/>
-          <w:right w:val="single" w:sz="4" w:space="4" w:color="auto"/>
-        </w:pBdr>
-      </w:pPr>
-      <w:r>
-        <w:t>Parties involved: all team members</w:t>
-      </w:r>
-    </w:p>
-    <w:p>
-      <w:pPr>
-        <w:pBdr>
-          <w:top w:val="single" w:sz="4" w:space="1" w:color="auto"/>
-          <w:left w:val="single" w:sz="4" w:space="4" w:color="auto"/>
-          <w:bottom w:val="single" w:sz="4" w:space="1" w:color="auto"/>
-          <w:right w:val="single" w:sz="4" w:space="4" w:color="auto"/>
-        </w:pBdr>
-      </w:pPr>
-      <w:r>
-        <w:t>Priority: Major</w:t>
-      </w:r>
-    </w:p>
-    <w:p>
-      <w:pPr>
-        <w:pBdr>
-          <w:top w:val="single" w:sz="4" w:space="1" w:color="auto"/>
-          <w:left w:val="single" w:sz="4" w:space="4" w:color="auto"/>
-          <w:bottom w:val="single" w:sz="4" w:space="1" w:color="auto"/>
-          <w:right w:val="single" w:sz="4" w:space="4" w:color="auto"/>
-        </w:pBdr>
-      </w:pPr>
-    </w:p>
-    <w:p>
-      <w:pPr>
-        <w:pBdr>
-          <w:top w:val="single" w:sz="4" w:space="1" w:color="auto"/>
-          <w:left w:val="single" w:sz="4" w:space="4" w:color="auto"/>
-          <w:bottom w:val="single" w:sz="4" w:space="1" w:color="auto"/>
-          <w:right w:val="single" w:sz="4" w:space="4" w:color="auto"/>
-        </w:pBdr>
-      </w:pPr>
-      <w:r>
-        <w:t xml:space="preserve">Team had encountered issues implementing LED drivers to control specific </w:t>
-      </w:r>
-      <w:proofErr w:type="spellStart"/>
-      <w:r>
-        <w:t>colors</w:t>
-      </w:r>
-      <w:proofErr w:type="spellEnd"/>
-      <w:r>
-        <w:t xml:space="preserve"> and configuring power requirements.</w:t>
-      </w:r>
-    </w:p>
-    <w:p>
-      <w:pPr>
-        <w:pBdr>
-          <w:top w:val="single" w:sz="4" w:space="1" w:color="auto"/>
-          <w:left w:val="single" w:sz="4" w:space="4" w:color="auto"/>
-          <w:bottom w:val="single" w:sz="4" w:space="1" w:color="auto"/>
-          <w:right w:val="single" w:sz="4" w:space="4" w:color="auto"/>
-        </w:pBdr>
-      </w:pPr>
-    </w:p>
-    <w:p>
-      <w:pPr>
-        <w:pBdr>
-          <w:top w:val="single" w:sz="4" w:space="1" w:color="auto"/>
-          <w:left w:val="single" w:sz="4" w:space="4" w:color="auto"/>
-          <w:bottom w:val="single" w:sz="4" w:space="1" w:color="auto"/>
-          <w:right w:val="single" w:sz="4" w:space="4" w:color="auto"/>
-        </w:pBdr>
-      </w:pPr>
-      <w:r>
-        <w:t>Result:</w:t>
-      </w:r>
-    </w:p>
-    <w:p>
-      <w:pPr>
-        <w:pBdr>
-          <w:top w:val="single" w:sz="4" w:space="1" w:color="auto"/>
-          <w:left w:val="single" w:sz="4" w:space="4" w:color="auto"/>
-          <w:bottom w:val="single" w:sz="4" w:space="1" w:color="auto"/>
-          <w:right w:val="single" w:sz="4" w:space="4" w:color="auto"/>
-        </w:pBdr>
-      </w:pPr>
-      <w:r>
-        <w:t xml:space="preserve">Team worked together to look at drivers and check online user guides on how to fix the issues. Team came to a satisfactory conclusion. </w:t>
-      </w:r>
-    </w:p>
-    <w:p/>
-    <w:p>
-      <w:pPr>
-        <w:pStyle w:val="NoSpacing"/>
-        <w:pBdr>
-          <w:top w:val="single" w:sz="4" w:space="1" w:color="auto"/>
-          <w:left w:val="single" w:sz="4" w:space="4" w:color="auto"/>
-          <w:bottom w:val="single" w:sz="4" w:space="1" w:color="auto"/>
-          <w:right w:val="single" w:sz="4" w:space="4" w:color="auto"/>
-        </w:pBdr>
-      </w:pPr>
-      <w:r>
-        <w:t>Date: 9/6/2018</w:t>
-      </w:r>
-    </w:p>
-    <w:p>
-      <w:pPr>
-        <w:pStyle w:val="NoSpacing"/>
-        <w:pBdr>
-          <w:top w:val="single" w:sz="4" w:space="1" w:color="auto"/>
-          <w:left w:val="single" w:sz="4" w:space="4" w:color="auto"/>
-          <w:bottom w:val="single" w:sz="4" w:space="1" w:color="auto"/>
-          <w:right w:val="single" w:sz="4" w:space="4" w:color="auto"/>
-        </w:pBdr>
-      </w:pPr>
-      <w:r>
-        <w:t xml:space="preserve">Title: Epoch+ Bluetooth connectivity issues </w:t>
-      </w:r>
-      <w:proofErr w:type="spellStart"/>
-      <w:r>
-        <w:t>RaspberryPI</w:t>
-      </w:r>
-      <w:proofErr w:type="spellEnd"/>
-    </w:p>
-    <w:p>
-      <w:pPr>
-        <w:pStyle w:val="NoSpacing"/>
-        <w:pBdr>
-          <w:top w:val="single" w:sz="4" w:space="1" w:color="auto"/>
-          <w:left w:val="single" w:sz="4" w:space="4" w:color="auto"/>
-          <w:bottom w:val="single" w:sz="4" w:space="1" w:color="auto"/>
-          <w:right w:val="single" w:sz="4" w:space="4" w:color="auto"/>
-        </w:pBdr>
-      </w:pPr>
-      <w:r>
-        <w:t>Parties involved: Michael</w:t>
-      </w:r>
-    </w:p>
-    <w:p>
-      <w:pPr>
-        <w:pStyle w:val="NoSpacing"/>
-        <w:pBdr>
-          <w:top w:val="single" w:sz="4" w:space="1" w:color="auto"/>
-          <w:left w:val="single" w:sz="4" w:space="4" w:color="auto"/>
-          <w:bottom w:val="single" w:sz="4" w:space="1" w:color="auto"/>
-          <w:right w:val="single" w:sz="4" w:space="4" w:color="auto"/>
-        </w:pBdr>
-      </w:pPr>
-      <w:r>
-        <w:t>Priority: minor</w:t>
-      </w:r>
-    </w:p>
-    <w:p>
-      <w:pPr>
-        <w:pStyle w:val="NoSpacing"/>
-        <w:pBdr>
-          <w:top w:val="single" w:sz="4" w:space="1" w:color="auto"/>
-          <w:left w:val="single" w:sz="4" w:space="4" w:color="auto"/>
-          <w:bottom w:val="single" w:sz="4" w:space="1" w:color="auto"/>
-          <w:right w:val="single" w:sz="4" w:space="4" w:color="auto"/>
-        </w:pBdr>
-      </w:pPr>
-    </w:p>
-    <w:p>
-      <w:pPr>
-        <w:pStyle w:val="NoSpacing"/>
-        <w:pBdr>
-          <w:top w:val="single" w:sz="4" w:space="1" w:color="auto"/>
-          <w:left w:val="single" w:sz="4" w:space="4" w:color="auto"/>
-          <w:bottom w:val="single" w:sz="4" w:space="1" w:color="auto"/>
-          <w:right w:val="single" w:sz="4" w:space="4" w:color="auto"/>
-        </w:pBdr>
-      </w:pPr>
-      <w:r>
-        <w:t>Description:</w:t>
-      </w:r>
-    </w:p>
-    <w:p>
-      <w:pPr>
-        <w:pBdr>
-          <w:top w:val="single" w:sz="4" w:space="1" w:color="auto"/>
-          <w:left w:val="single" w:sz="4" w:space="4" w:color="auto"/>
-          <w:bottom w:val="single" w:sz="4" w:space="1" w:color="auto"/>
-          <w:right w:val="single" w:sz="4" w:space="4" w:color="auto"/>
-        </w:pBdr>
-      </w:pPr>
-      <w:r>
-        <w:t>While implementing Bluetooth capability for transferring data between the raspberry pi and epoch+ headset. Michael ran into problems with the PI unable to form a proper connection to the device.</w:t>
-      </w:r>
-    </w:p>
-    <w:p>
-      <w:pPr>
-        <w:pBdr>
-          <w:top w:val="single" w:sz="4" w:space="1" w:color="auto"/>
-          <w:left w:val="single" w:sz="4" w:space="4" w:color="auto"/>
-          <w:bottom w:val="single" w:sz="4" w:space="1" w:color="auto"/>
-          <w:right w:val="single" w:sz="4" w:space="4" w:color="auto"/>
-        </w:pBdr>
-      </w:pPr>
-      <w:r>
-        <w:t>Result:</w:t>
-      </w:r>
-    </w:p>
-    <w:p>
-      <w:pPr>
-        <w:pBdr>
-          <w:top w:val="single" w:sz="4" w:space="1" w:color="auto"/>
-          <w:left w:val="single" w:sz="4" w:space="4" w:color="auto"/>
-          <w:bottom w:val="single" w:sz="4" w:space="1" w:color="auto"/>
-          <w:right w:val="single" w:sz="4" w:space="4" w:color="auto"/>
-        </w:pBdr>
-      </w:pPr>
-      <w:r>
-        <w:t>Team members consulted Documentation on line and eventually got the PI to receive the signal.</w:t>
-      </w:r>
-    </w:p>
-    <w:p/>
-    <w:p>
-      <w:pPr>
-        <w:pStyle w:val="NoSpacing"/>
-        <w:pBdr>
-          <w:top w:val="single" w:sz="4" w:space="1" w:color="auto"/>
-          <w:left w:val="single" w:sz="4" w:space="4" w:color="auto"/>
-          <w:bottom w:val="single" w:sz="4" w:space="1" w:color="auto"/>
-          <w:right w:val="single" w:sz="4" w:space="4" w:color="auto"/>
-        </w:pBdr>
+    </w:p>
+    <w:p>
+      <w:pPr>
+        <w:pStyle w:val="Heading1"/>
+      </w:pPr>
+      <w:bookmarkStart w:id="28" w:name="_Toc527030498"/>
+      <w:r>
+        <w:t>10</w:t>
+      </w:r>
+      <w:r>
+        <w:t>.0 outputs</w:t>
+      </w:r>
+      <w:bookmarkEnd w:id="28"/>
+    </w:p>
+    <w:p/>
+    <w:p>
+      <w:pPr>
+        <w:pStyle w:val="Heading1"/>
+      </w:pPr>
+      <w:r>
+        <w:t>1</w:t>
+      </w:r>
+      <w:r>
+        <w:t>1</w:t>
+      </w:r>
+      <w:r>
+        <w:t xml:space="preserve">.0 </w:t>
+      </w:r>
+      <w:r>
+        <w:t>recommendations and conclusion</w:t>
+      </w:r>
+    </w:p>
+    <w:p/>
+    <w:p>
+      <w:pPr>
+        <w:pStyle w:val="Heading1"/>
+      </w:pPr>
+      <w:r>
+        <w:t>12. final reflections</w:t>
+      </w:r>
+    </w:p>
+    <w:p/>
+    <w:p>
+      <w:pPr>
+        <w:pStyle w:val="Heading1"/>
       </w:pPr>
       <w:r>
         <w:lastRenderedPageBreak/>
-        <w:t>Date: 9/20/2018</w:t>
-      </w:r>
-    </w:p>
-    <w:p>
-      <w:pPr>
-        <w:pStyle w:val="NoSpacing"/>
-        <w:pBdr>
-          <w:top w:val="single" w:sz="4" w:space="1" w:color="auto"/>
-          <w:left w:val="single" w:sz="4" w:space="4" w:color="auto"/>
-          <w:bottom w:val="single" w:sz="4" w:space="1" w:color="auto"/>
-          <w:right w:val="single" w:sz="4" w:space="4" w:color="auto"/>
-        </w:pBdr>
-      </w:pPr>
-      <w:r>
-        <w:t>Title: LED Driver implementation problems</w:t>
-      </w:r>
-    </w:p>
-    <w:p>
-      <w:pPr>
-        <w:pStyle w:val="NoSpacing"/>
-        <w:pBdr>
-          <w:top w:val="single" w:sz="4" w:space="1" w:color="auto"/>
-          <w:left w:val="single" w:sz="4" w:space="4" w:color="auto"/>
-          <w:bottom w:val="single" w:sz="4" w:space="1" w:color="auto"/>
-          <w:right w:val="single" w:sz="4" w:space="4" w:color="auto"/>
-        </w:pBdr>
-      </w:pPr>
-      <w:r>
-        <w:t>Parties Involved: all Team members</w:t>
-      </w:r>
-    </w:p>
-    <w:p>
-      <w:pPr>
-        <w:pStyle w:val="NoSpacing"/>
-        <w:pBdr>
-          <w:top w:val="single" w:sz="4" w:space="1" w:color="auto"/>
-          <w:left w:val="single" w:sz="4" w:space="4" w:color="auto"/>
-          <w:bottom w:val="single" w:sz="4" w:space="1" w:color="auto"/>
-          <w:right w:val="single" w:sz="4" w:space="4" w:color="auto"/>
-        </w:pBdr>
-      </w:pPr>
-      <w:r>
-        <w:t>Criticality: High</w:t>
-      </w:r>
-    </w:p>
-    <w:p>
-      <w:pPr>
-        <w:pStyle w:val="NoSpacing"/>
-        <w:pBdr>
-          <w:top w:val="single" w:sz="4" w:space="1" w:color="auto"/>
-          <w:left w:val="single" w:sz="4" w:space="4" w:color="auto"/>
-          <w:bottom w:val="single" w:sz="4" w:space="1" w:color="auto"/>
-          <w:right w:val="single" w:sz="4" w:space="4" w:color="auto"/>
-        </w:pBdr>
-      </w:pPr>
-    </w:p>
-    <w:p>
-      <w:pPr>
-        <w:pStyle w:val="NoSpacing"/>
-        <w:pBdr>
-          <w:top w:val="single" w:sz="4" w:space="1" w:color="auto"/>
-          <w:left w:val="single" w:sz="4" w:space="4" w:color="auto"/>
-          <w:bottom w:val="single" w:sz="4" w:space="1" w:color="auto"/>
-          <w:right w:val="single" w:sz="4" w:space="4" w:color="auto"/>
-        </w:pBdr>
-      </w:pPr>
-      <w:r>
-        <w:t>Description:</w:t>
-      </w:r>
-    </w:p>
-    <w:p>
-      <w:pPr>
-        <w:pStyle w:val="NoSpacing"/>
-        <w:pBdr>
-          <w:top w:val="single" w:sz="4" w:space="1" w:color="auto"/>
-          <w:left w:val="single" w:sz="4" w:space="4" w:color="auto"/>
-          <w:bottom w:val="single" w:sz="4" w:space="1" w:color="auto"/>
-          <w:right w:val="single" w:sz="4" w:space="4" w:color="auto"/>
-        </w:pBdr>
-      </w:pPr>
-      <w:r>
-        <w:t xml:space="preserve">While running program on raspberry pi the team encountered issues with unsigned integers returning a -1 value. Team was expecting a return value of 1-255 which would be used to highlight a </w:t>
-      </w:r>
-      <w:r>
-        <w:t>colour</w:t>
-      </w:r>
-      <w:r>
-        <w:t xml:space="preserve"> on the LED strip.</w:t>
-      </w:r>
-    </w:p>
-    <w:p>
-      <w:pPr>
-        <w:pBdr>
-          <w:top w:val="single" w:sz="4" w:space="1" w:color="auto"/>
-          <w:left w:val="single" w:sz="4" w:space="4" w:color="auto"/>
-          <w:bottom w:val="single" w:sz="4" w:space="1" w:color="auto"/>
-          <w:right w:val="single" w:sz="4" w:space="4" w:color="auto"/>
-        </w:pBdr>
-      </w:pPr>
-    </w:p>
-    <w:p>
-      <w:pPr>
-        <w:pStyle w:val="NoSpacing"/>
-        <w:pBdr>
-          <w:top w:val="single" w:sz="4" w:space="1" w:color="auto"/>
-          <w:left w:val="single" w:sz="4" w:space="4" w:color="auto"/>
-          <w:bottom w:val="single" w:sz="4" w:space="1" w:color="auto"/>
-          <w:right w:val="single" w:sz="4" w:space="4" w:color="auto"/>
-        </w:pBdr>
-      </w:pPr>
-      <w:r>
-        <w:t>Result:</w:t>
-      </w:r>
-    </w:p>
-    <w:p>
-      <w:pPr>
-        <w:pStyle w:val="NoSpacing"/>
-        <w:pBdr>
-          <w:top w:val="single" w:sz="4" w:space="1" w:color="auto"/>
-          <w:left w:val="single" w:sz="4" w:space="4" w:color="auto"/>
-          <w:bottom w:val="single" w:sz="4" w:space="1" w:color="auto"/>
-          <w:right w:val="single" w:sz="4" w:space="4" w:color="auto"/>
-        </w:pBdr>
-      </w:pPr>
-      <w:r>
-        <w:t>Josh and Michael have started to debug the issue and going through log statements in the Raspberry Pi.</w:t>
-      </w:r>
-    </w:p>
-    <w:p/>
-    <w:p>
-      <w:pPr>
-        <w:pStyle w:val="NoSpacing"/>
-        <w:pBdr>
-          <w:top w:val="single" w:sz="4" w:space="1" w:color="auto"/>
-          <w:left w:val="single" w:sz="4" w:space="4" w:color="auto"/>
-          <w:bottom w:val="single" w:sz="4" w:space="1" w:color="auto"/>
-          <w:right w:val="single" w:sz="4" w:space="4" w:color="auto"/>
-        </w:pBdr>
-      </w:pPr>
-      <w:r>
-        <w:t>Date: 10/4/2018</w:t>
-      </w:r>
-    </w:p>
-    <w:p>
-      <w:pPr>
-        <w:pStyle w:val="NoSpacing"/>
-        <w:pBdr>
-          <w:top w:val="single" w:sz="4" w:space="1" w:color="auto"/>
-          <w:left w:val="single" w:sz="4" w:space="4" w:color="auto"/>
-          <w:bottom w:val="single" w:sz="4" w:space="1" w:color="auto"/>
-          <w:right w:val="single" w:sz="4" w:space="4" w:color="auto"/>
-        </w:pBdr>
-      </w:pPr>
-      <w:r>
-        <w:t>Title: Raspberry Pi implementation problems</w:t>
-      </w:r>
-    </w:p>
-    <w:p>
-      <w:pPr>
-        <w:pStyle w:val="NoSpacing"/>
-        <w:pBdr>
-          <w:top w:val="single" w:sz="4" w:space="1" w:color="auto"/>
-          <w:left w:val="single" w:sz="4" w:space="4" w:color="auto"/>
-          <w:bottom w:val="single" w:sz="4" w:space="1" w:color="auto"/>
-          <w:right w:val="single" w:sz="4" w:space="4" w:color="auto"/>
-        </w:pBdr>
-      </w:pPr>
-      <w:r>
-        <w:t>Parties involved: Michael Doug</w:t>
-      </w:r>
-    </w:p>
-    <w:p>
-      <w:pPr>
-        <w:pStyle w:val="NoSpacing"/>
-        <w:pBdr>
-          <w:top w:val="single" w:sz="4" w:space="1" w:color="auto"/>
-          <w:left w:val="single" w:sz="4" w:space="4" w:color="auto"/>
-          <w:bottom w:val="single" w:sz="4" w:space="1" w:color="auto"/>
-          <w:right w:val="single" w:sz="4" w:space="4" w:color="auto"/>
-        </w:pBdr>
-      </w:pPr>
-      <w:r>
-        <w:t>Criticality: Low</w:t>
-      </w:r>
-    </w:p>
-    <w:p>
-      <w:pPr>
-        <w:pBdr>
-          <w:top w:val="single" w:sz="4" w:space="1" w:color="auto"/>
-          <w:left w:val="single" w:sz="4" w:space="4" w:color="auto"/>
-          <w:bottom w:val="single" w:sz="4" w:space="1" w:color="auto"/>
-          <w:right w:val="single" w:sz="4" w:space="4" w:color="auto"/>
-        </w:pBdr>
-      </w:pPr>
-    </w:p>
-    <w:p>
-      <w:pPr>
-        <w:pStyle w:val="NoSpacing"/>
-        <w:pBdr>
-          <w:top w:val="single" w:sz="4" w:space="1" w:color="auto"/>
-          <w:left w:val="single" w:sz="4" w:space="4" w:color="auto"/>
-          <w:bottom w:val="single" w:sz="4" w:space="1" w:color="auto"/>
-          <w:right w:val="single" w:sz="4" w:space="4" w:color="auto"/>
-        </w:pBdr>
-      </w:pPr>
-      <w:r>
-        <w:t>Description:</w:t>
-      </w:r>
-    </w:p>
-    <w:p>
-      <w:pPr>
-        <w:pStyle w:val="NoSpacing"/>
-        <w:pBdr>
-          <w:top w:val="single" w:sz="4" w:space="1" w:color="auto"/>
-          <w:left w:val="single" w:sz="4" w:space="4" w:color="auto"/>
-          <w:bottom w:val="single" w:sz="4" w:space="1" w:color="auto"/>
-          <w:right w:val="single" w:sz="4" w:space="4" w:color="auto"/>
-        </w:pBdr>
-      </w:pPr>
-      <w:r>
-        <w:t>While trying to implement the drivers from Josh’s software program Michael had issues trying to get the program to function correctly. Work began on trying to fix the implementation from Josh’s Drivers.</w:t>
-      </w:r>
-    </w:p>
-    <w:p>
-      <w:pPr>
-        <w:pBdr>
-          <w:top w:val="single" w:sz="4" w:space="1" w:color="auto"/>
-          <w:left w:val="single" w:sz="4" w:space="4" w:color="auto"/>
-          <w:bottom w:val="single" w:sz="4" w:space="1" w:color="auto"/>
-          <w:right w:val="single" w:sz="4" w:space="4" w:color="auto"/>
-        </w:pBdr>
-      </w:pPr>
-    </w:p>
-    <w:p>
-      <w:pPr>
-        <w:pBdr>
-          <w:top w:val="single" w:sz="4" w:space="1" w:color="auto"/>
-          <w:left w:val="single" w:sz="4" w:space="4" w:color="auto"/>
-          <w:bottom w:val="single" w:sz="4" w:space="1" w:color="auto"/>
-          <w:right w:val="single" w:sz="4" w:space="4" w:color="auto"/>
-        </w:pBdr>
-      </w:pPr>
-      <w:r>
-        <w:t>Result:</w:t>
-      </w:r>
-    </w:p>
-    <w:p>
-      <w:pPr>
-        <w:pBdr>
-          <w:top w:val="single" w:sz="4" w:space="1" w:color="auto"/>
-          <w:left w:val="single" w:sz="4" w:space="4" w:color="auto"/>
-          <w:bottom w:val="single" w:sz="4" w:space="1" w:color="auto"/>
-          <w:right w:val="single" w:sz="4" w:space="4" w:color="auto"/>
-        </w:pBdr>
-      </w:pPr>
-      <w:r>
-        <w:t>WIP.</w:t>
-      </w:r>
-    </w:p>
+        <w:t>refrences</w:t>
+      </w:r>
+    </w:p>
+    <w:p>
+      <w:bookmarkStart w:id="29" w:name="_GoBack"/>
+      <w:bookmarkEnd w:id="29"/>
+    </w:p>
+    <w:p>
+      <w:pPr>
+        <w:pStyle w:val="Heading1"/>
+      </w:pPr>
+    </w:p>
+    <w:p>
+      <w:pPr>
+        <w:pStyle w:val="Heading1"/>
+      </w:pPr>
+      <w:r>
+        <w:t>appendix</w:t>
+      </w:r>
+    </w:p>
+    <w:p/>
+    <w:p/>
+    <w:p/>
     <w:sectPr>
       <w:headerReference w:type="default" r:id="rId8"/>
       <w:footerReference w:type="default" r:id="rId9"/>
@@ -10948,7 +11146,7 @@
 </file>
 
 <file path=customXml/itemProps1.xml><?xml version="1.0" encoding="utf-8"?>
-<ds:datastoreItem xmlns:ds="http://schemas.openxmlformats.org/officeDocument/2006/customXml" ds:itemID="{44DE41E8-6836-465B-B13A-2BA2D4559471}">
+<ds:datastoreItem xmlns:ds="http://schemas.openxmlformats.org/officeDocument/2006/customXml" ds:itemID="{2B0ECC6A-AFB3-41F4-A50A-C0AA198DE699}">
   <ds:schemaRefs>
     <ds:schemaRef ds:uri="http://schemas.openxmlformats.org/officeDocument/2006/bibliography"/>
   </ds:schemaRefs>

</xml_diff>